<commit_message>
Actualizacion numero 2 del archivo Junnier.docx
</commit_message>
<xml_diff>
--- a/Junnier.docx
+++ b/Junnier.docx
@@ -106,21 +106,7 @@
         <w:rPr>
           <w:lang w:val="es-ES"/>
         </w:rPr>
-        <w:t>Modificado (</w:t>
-      </w:r>
-      <w:proofErr w:type="spellStart"/>
-      <w:r>
-        <w:rPr>
-          <w:lang w:val="es-ES"/>
-        </w:rPr>
-        <w:t>modified</w:t>
-      </w:r>
-      <w:proofErr w:type="spellEnd"/>
-      <w:r>
-        <w:rPr>
-          <w:lang w:val="es-ES"/>
-        </w:rPr>
-        <w:t>): indica que has modificado el archivo, pero todavía no lo has confirmado a tu base de datos.</w:t>
+        <w:t>Modificado (modified): indica que has modificado el archivo, pero todavía no lo has confirmado a tu base de datos.</w:t>
       </w:r>
     </w:p>
     <w:p>
@@ -138,21 +124,7 @@
         <w:rPr>
           <w:lang w:val="es-ES"/>
         </w:rPr>
-        <w:t>Preparado (</w:t>
-      </w:r>
-      <w:proofErr w:type="spellStart"/>
-      <w:r>
-        <w:rPr>
-          <w:lang w:val="es-ES"/>
-        </w:rPr>
-        <w:t>staged</w:t>
-      </w:r>
-      <w:proofErr w:type="spellEnd"/>
-      <w:r>
-        <w:rPr>
-          <w:lang w:val="es-ES"/>
-        </w:rPr>
-        <w:t>): significa que has marcado un archivo modificado en su versión actual para que vaya en tu próxima confirmación.</w:t>
+        <w:t>Preparado (staged): significa que has marcado un archivo modificado en su versión actual para que vaya en tu próxima confirmación.</w:t>
       </w:r>
     </w:p>
     <w:p>
@@ -170,21 +142,7 @@
         <w:rPr>
           <w:lang w:val="es-ES"/>
         </w:rPr>
-        <w:t>Confirmado (</w:t>
-      </w:r>
-      <w:proofErr w:type="spellStart"/>
-      <w:r>
-        <w:rPr>
-          <w:lang w:val="es-ES"/>
-        </w:rPr>
-        <w:t>commited</w:t>
-      </w:r>
-      <w:proofErr w:type="spellEnd"/>
-      <w:r>
-        <w:rPr>
-          <w:lang w:val="es-ES"/>
-        </w:rPr>
-        <w:t>): indica que los datos están almacenados de manera segura en tu base de datos local.</w:t>
+        <w:t>Confirmado (commited): indica que los datos están almacenados de manera segura en tu base de datos local.</w:t>
       </w:r>
     </w:p>
     <w:p>
@@ -215,29 +173,7 @@
         <w:rPr>
           <w:lang w:val="es-ES"/>
         </w:rPr>
-        <w:t xml:space="preserve">Directorio de trabajo: no es más que una copia de una versión del proyecto. Estos archivos son extraídos de la base de datos del </w:t>
-      </w:r>
-      <w:proofErr w:type="gramStart"/>
-      <w:r>
-        <w:rPr>
-          <w:lang w:val="es-ES"/>
-        </w:rPr>
-        <w:t>directorio .</w:t>
-      </w:r>
-      <w:proofErr w:type="spellStart"/>
-      <w:r>
-        <w:rPr>
-          <w:lang w:val="es-ES"/>
-        </w:rPr>
-        <w:t>git</w:t>
-      </w:r>
-      <w:proofErr w:type="spellEnd"/>
-      <w:proofErr w:type="gramEnd"/>
-      <w:r>
-        <w:rPr>
-          <w:lang w:val="es-ES"/>
-        </w:rPr>
-        <w:t xml:space="preserve"> y se colocan en la carpeta del proyecto para que puedas trabajar con ellos.</w:t>
+        <w:t>Directorio de trabajo: no es más que una copia de una versión del proyecto. Estos archivos son extraídos de la base de datos del directorio .git y se colocan en la carpeta del proyecto para que puedas trabajar con ellos.</w:t>
       </w:r>
     </w:p>
     <w:p>
@@ -255,35 +191,7 @@
         <w:rPr>
           <w:lang w:val="es-ES"/>
         </w:rPr>
-        <w:t>Área de preparación (</w:t>
-      </w:r>
-      <w:proofErr w:type="spellStart"/>
-      <w:r>
-        <w:rPr>
-          <w:lang w:val="es-ES"/>
-        </w:rPr>
-        <w:t>Staging</w:t>
-      </w:r>
-      <w:proofErr w:type="spellEnd"/>
-      <w:r>
-        <w:rPr>
-          <w:lang w:val="es-ES"/>
-        </w:rPr>
-        <w:t xml:space="preserve"> </w:t>
-      </w:r>
-      <w:proofErr w:type="spellStart"/>
-      <w:r>
-        <w:rPr>
-          <w:lang w:val="es-ES"/>
-        </w:rPr>
-        <w:t>area</w:t>
-      </w:r>
-      <w:proofErr w:type="spellEnd"/>
-      <w:r>
-        <w:rPr>
-          <w:lang w:val="es-ES"/>
-        </w:rPr>
-        <w:t>): en sí es un fichero que indica que los archivos que irán en la siguiente confirmación.</w:t>
+        <w:t>Área de preparación (Staging area): en sí es un fichero que indica que los archivos que irán en la siguiente confirmación.</w:t>
       </w:r>
     </w:p>
     <w:p>
@@ -297,27 +205,11 @@
           <w:lang w:val="es-ES"/>
         </w:rPr>
       </w:pPr>
-      <w:proofErr w:type="gramStart"/>
-      <w:r>
-        <w:rPr>
-          <w:lang w:val="es-ES"/>
-        </w:rPr>
-        <w:t>Directorio .</w:t>
-      </w:r>
-      <w:proofErr w:type="spellStart"/>
-      <w:r>
-        <w:rPr>
-          <w:lang w:val="es-ES"/>
-        </w:rPr>
-        <w:t>git</w:t>
-      </w:r>
-      <w:proofErr w:type="spellEnd"/>
-      <w:proofErr w:type="gramEnd"/>
-      <w:r>
-        <w:rPr>
-          <w:lang w:val="es-ES"/>
-        </w:rPr>
-        <w:t>: es donde se almacena la base de datos con toda la información que Git necesita para gestionar el proyecto.</w:t>
+      <w:r>
+        <w:rPr>
+          <w:lang w:val="es-ES"/>
+        </w:rPr>
+        <w:t>Directorio .git: es donde se almacena la base de datos con toda la información que Git necesita para gestionar el proyecto.</w:t>
       </w:r>
     </w:p>
     <w:p>
@@ -384,29 +276,7 @@
         <w:rPr>
           <w:lang w:val="es-ES"/>
         </w:rPr>
-        <w:t xml:space="preserve">Confirmar los cambios. Esto toma los archivos tal y como están en tu área de preparación y los almacena en la base de datos del </w:t>
-      </w:r>
-      <w:proofErr w:type="gramStart"/>
-      <w:r>
-        <w:rPr>
-          <w:lang w:val="es-ES"/>
-        </w:rPr>
-        <w:t>directorio .</w:t>
-      </w:r>
-      <w:proofErr w:type="spellStart"/>
-      <w:r>
-        <w:rPr>
-          <w:lang w:val="es-ES"/>
-        </w:rPr>
-        <w:t>git</w:t>
-      </w:r>
-      <w:proofErr w:type="spellEnd"/>
-      <w:proofErr w:type="gramEnd"/>
-      <w:r>
-        <w:rPr>
-          <w:lang w:val="es-ES"/>
-        </w:rPr>
-        <w:t>.</w:t>
+        <w:t>Confirmar los cambios. Esto toma los archivos tal y como están en tu área de preparación y los almacena en la base de datos del directorio .git.</w:t>
       </w:r>
     </w:p>
     <w:p>
@@ -722,21 +592,7 @@
         <w:rPr>
           <w:lang w:val="es-ES"/>
         </w:rPr>
-        <w:t xml:space="preserve">Sobre la misma carpeta nueva se selecciona y se presiona clic derecho para visualizar las opciones, seleccionamos Git </w:t>
-      </w:r>
-      <w:proofErr w:type="spellStart"/>
-      <w:r>
-        <w:rPr>
-          <w:lang w:val="es-ES"/>
-        </w:rPr>
-        <w:t>Bash</w:t>
-      </w:r>
-      <w:proofErr w:type="spellEnd"/>
-      <w:r>
-        <w:rPr>
-          <w:lang w:val="es-ES"/>
-        </w:rPr>
-        <w:t xml:space="preserve"> Here para abrir la interfaz de línea de comandos sobre la carpeta.</w:t>
+        <w:t>Sobre la misma carpeta nueva se selecciona y se presiona clic derecho para visualizar las opciones, seleccionamos Git Bash Here para abrir la interfaz de línea de comandos sobre la carpeta.</w:t>
       </w:r>
     </w:p>
     <w:p>
@@ -798,21 +654,7 @@
         <w:rPr>
           <w:lang w:val="es-ES"/>
         </w:rPr>
-        <w:t xml:space="preserve">Se lanza una ventana de comandos donde se podrá ejecutar los comandos de </w:t>
-      </w:r>
-      <w:proofErr w:type="spellStart"/>
-      <w:r>
-        <w:rPr>
-          <w:lang w:val="es-ES"/>
-        </w:rPr>
-        <w:t>git</w:t>
-      </w:r>
-      <w:proofErr w:type="spellEnd"/>
-      <w:r>
-        <w:rPr>
-          <w:lang w:val="es-ES"/>
-        </w:rPr>
-        <w:t xml:space="preserve"> para clonar, actualizar, conocer el estado de los archivos, etc.</w:t>
+        <w:t>Se lanza una ventana de comandos donde se podrá ejecutar los comandos de git para clonar, actualizar, conocer el estado de los archivos, etc.</w:t>
       </w:r>
     </w:p>
     <w:p>
@@ -875,21 +717,7 @@
           <w:lang w:val="es-ES"/>
         </w:rPr>
         <w:lastRenderedPageBreak/>
-        <w:t>Para clonar el repositorio anteriormente creado en GitHub es necesario obtener la URL del repositorio, por ello, en las opciones suministradas en la plataforma de GitHub hay una opción “</w:t>
-      </w:r>
-      <w:proofErr w:type="spellStart"/>
-      <w:r>
-        <w:rPr>
-          <w:lang w:val="es-ES"/>
-        </w:rPr>
-        <w:t>Code</w:t>
-      </w:r>
-      <w:proofErr w:type="spellEnd"/>
-      <w:r>
-        <w:rPr>
-          <w:lang w:val="es-ES"/>
-        </w:rPr>
-        <w:t>” que nos dará a conocer la URL del repositorio.</w:t>
+        <w:t>Para clonar el repositorio anteriormente creado en GitHub es necesario obtener la URL del repositorio, por ello, en las opciones suministradas en la plataforma de GitHub hay una opción “Code” que nos dará a conocer la URL del repositorio.</w:t>
       </w:r>
     </w:p>
     <w:p>
@@ -1136,21 +964,7 @@
         <w:rPr>
           <w:lang w:val="es-ES"/>
         </w:rPr>
-        <w:t xml:space="preserve">A la hora de listar el contenido se observa un archivo README el cual </w:t>
-      </w:r>
-      <w:proofErr w:type="spellStart"/>
-      <w:r>
-        <w:rPr>
-          <w:lang w:val="es-ES"/>
-        </w:rPr>
-        <w:t>esta</w:t>
-      </w:r>
-      <w:proofErr w:type="spellEnd"/>
-      <w:r>
-        <w:rPr>
-          <w:lang w:val="es-ES"/>
-        </w:rPr>
-        <w:t xml:space="preserve"> vacío que genera automáticamente GitHub a la hora de crear un repositorio en su plataforma.</w:t>
+        <w:t>A la hora de listar el contenido se observa un archivo README el cual esta vacío que genera automáticamente GitHub a la hora de crear un repositorio en su plataforma.</w:t>
       </w:r>
     </w:p>
     <w:p>
@@ -1212,43 +1026,7 @@
         <w:rPr>
           <w:lang w:val="es-ES"/>
         </w:rPr>
-        <w:t xml:space="preserve">Si se accede a esa carpeta mediante la interfaz </w:t>
-      </w:r>
-      <w:proofErr w:type="spellStart"/>
-      <w:r>
-        <w:rPr>
-          <w:lang w:val="es-ES"/>
-        </w:rPr>
-        <w:t>grafica</w:t>
-      </w:r>
-      <w:proofErr w:type="spellEnd"/>
-      <w:r>
-        <w:rPr>
-          <w:lang w:val="es-ES"/>
-        </w:rPr>
-        <w:t xml:space="preserve"> suministrada por el SO se puede apreciar que la carpeta contiene un </w:t>
-      </w:r>
-      <w:proofErr w:type="gramStart"/>
-      <w:r>
-        <w:rPr>
-          <w:lang w:val="es-ES"/>
-        </w:rPr>
-        <w:t>directorio .</w:t>
-      </w:r>
-      <w:proofErr w:type="spellStart"/>
-      <w:r>
-        <w:rPr>
-          <w:lang w:val="es-ES"/>
-        </w:rPr>
-        <w:t>git</w:t>
-      </w:r>
-      <w:proofErr w:type="spellEnd"/>
-      <w:proofErr w:type="gramEnd"/>
-      <w:r>
-        <w:rPr>
-          <w:lang w:val="es-ES"/>
-        </w:rPr>
-        <w:t xml:space="preserve"> (donde está la base de datos del repositorio) y el área de trabajo con los archivos de la última versión del proyecto.</w:t>
+        <w:t>Si se accede a esa carpeta mediante la interfaz grafica suministrada por el SO se puede apreciar que la carpeta contiene un directorio .git (donde está la base de datos del repositorio) y el área de trabajo con los archivos de la última versión del proyecto.</w:t>
       </w:r>
     </w:p>
     <w:p>
@@ -1452,41 +1230,13 @@
         </w:rPr>
         <w:t xml:space="preserve">Conocer el estado de los archivos mediante el comando </w:t>
       </w:r>
-      <w:proofErr w:type="spellStart"/>
       <w:r>
         <w:rPr>
           <w:i/>
           <w:iCs/>
           <w:lang w:val="es-ES"/>
         </w:rPr>
-        <w:t>git</w:t>
-      </w:r>
-      <w:proofErr w:type="spellEnd"/>
-      <w:r>
-        <w:rPr>
-          <w:i/>
-          <w:iCs/>
-          <w:lang w:val="es-ES"/>
-        </w:rPr>
-        <w:t xml:space="preserve"> </w:t>
-      </w:r>
-      <w:proofErr w:type="gramStart"/>
-      <w:r>
-        <w:rPr>
-          <w:i/>
-          <w:iCs/>
-          <w:lang w:val="es-ES"/>
-        </w:rPr>
-        <w:t>status</w:t>
-      </w:r>
-      <w:proofErr w:type="gramEnd"/>
-      <w:r>
-        <w:rPr>
-          <w:i/>
-          <w:iCs/>
-          <w:lang w:val="es-ES"/>
-        </w:rPr>
-        <w:t>.</w:t>
+        <w:t>git status.</w:t>
       </w:r>
     </w:p>
     <w:p>
@@ -1553,17 +1303,8 @@
         <w:t>Archivos sin seguimiento</w:t>
       </w:r>
       <w:r>
-        <w:t>” (en inglés </w:t>
-      </w:r>
-      <w:proofErr w:type="spellStart"/>
-      <w:r>
-        <w:t>Untracked</w:t>
-      </w:r>
-      <w:proofErr w:type="spellEnd"/>
-      <w:r>
-        <w:t xml:space="preserve"> files). Bajo esta cabecera solo aparecen archivos nuevos y Git no los incluirá en el próximo </w:t>
-      </w:r>
-      <w:proofErr w:type="spellStart"/>
+        <w:t>” (en inglés Untracked files). Bajo esta cabecera solo aparecen archivos nuevos y Git no los incluirá en el próximo </w:t>
+      </w:r>
       <w:r>
         <w:rPr>
           <w:b/>
@@ -1571,7 +1312,6 @@
         </w:rPr>
         <w:t>commit</w:t>
       </w:r>
-      <w:proofErr w:type="spellEnd"/>
       <w:r>
         <w:t> a no ser que se le indique expresamente.</w:t>
       </w:r>
@@ -1605,60 +1345,22 @@
         </w:rPr>
         <w:t xml:space="preserve"> un seguimiento de los archivos se utiliza el comando </w:t>
       </w:r>
-      <w:proofErr w:type="spellStart"/>
       <w:r>
         <w:rPr>
           <w:i/>
           <w:iCs/>
           <w:lang w:val="es-ES"/>
         </w:rPr>
-        <w:t>git</w:t>
-      </w:r>
-      <w:proofErr w:type="spellEnd"/>
+        <w:t>git add nombre_archivo</w:t>
+      </w:r>
       <w:r>
         <w:rPr>
           <w:i/>
           <w:iCs/>
           <w:lang w:val="es-ES"/>
         </w:rPr>
-        <w:t xml:space="preserve"> </w:t>
-      </w:r>
-      <w:proofErr w:type="spellStart"/>
-      <w:r>
-        <w:rPr>
-          <w:i/>
-          <w:iCs/>
-          <w:lang w:val="es-ES"/>
-        </w:rPr>
-        <w:t>add</w:t>
-      </w:r>
-      <w:proofErr w:type="spellEnd"/>
-      <w:r>
-        <w:rPr>
-          <w:i/>
-          <w:iCs/>
-          <w:lang w:val="es-ES"/>
-        </w:rPr>
-        <w:t xml:space="preserve"> </w:t>
-      </w:r>
-      <w:proofErr w:type="spellStart"/>
-      <w:r>
-        <w:rPr>
-          <w:i/>
-          <w:iCs/>
-          <w:lang w:val="es-ES"/>
-        </w:rPr>
-        <w:t>nombre_archivo</w:t>
-      </w:r>
-      <w:r>
-        <w:rPr>
-          <w:i/>
-          <w:iCs/>
-          <w:lang w:val="es-ES"/>
-        </w:rPr>
         <w:t>s</w:t>
       </w:r>
-      <w:proofErr w:type="spellEnd"/>
       <w:r>
         <w:t>.</w:t>
       </w:r>
@@ -1722,21 +1424,7 @@
         <w:rPr>
           <w:lang w:val="es-ES"/>
         </w:rPr>
-        <w:t xml:space="preserve">Se vuelve a revisar el estado de los archivos. Se observa que ahora los archivos están siendo rastreados y están listos para ser confirmados en el siguiente </w:t>
-      </w:r>
-      <w:proofErr w:type="spellStart"/>
-      <w:r>
-        <w:rPr>
-          <w:lang w:val="es-ES"/>
-        </w:rPr>
-        <w:t>commit</w:t>
-      </w:r>
-      <w:proofErr w:type="spellEnd"/>
-      <w:r>
-        <w:rPr>
-          <w:lang w:val="es-ES"/>
-        </w:rPr>
-        <w:t>.</w:t>
+        <w:t>Se vuelve a revisar el estado de los archivos. Se observa que ahora los archivos están siendo rastreados y están listos para ser confirmados en el siguiente commit.</w:t>
       </w:r>
     </w:p>
     <w:p>
@@ -1806,41 +1494,13 @@
         </w:rPr>
         <w:t xml:space="preserve">Confirmar cambios. Una vez se hayan realizado todos los cambios deseados se confirman con el comando </w:t>
       </w:r>
-      <w:proofErr w:type="spellStart"/>
       <w:r>
         <w:rPr>
           <w:i/>
           <w:iCs/>
           <w:lang w:val="es-ES"/>
         </w:rPr>
-        <w:t>git</w:t>
-      </w:r>
-      <w:proofErr w:type="spellEnd"/>
-      <w:r>
-        <w:rPr>
-          <w:i/>
-          <w:iCs/>
-          <w:lang w:val="es-ES"/>
-        </w:rPr>
-        <w:t xml:space="preserve"> </w:t>
-      </w:r>
-      <w:proofErr w:type="spellStart"/>
-      <w:r>
-        <w:rPr>
-          <w:i/>
-          <w:iCs/>
-          <w:lang w:val="es-ES"/>
-        </w:rPr>
-        <w:t>commit</w:t>
-      </w:r>
-      <w:proofErr w:type="spellEnd"/>
-      <w:r>
-        <w:rPr>
-          <w:i/>
-          <w:iCs/>
-          <w:lang w:val="es-ES"/>
-        </w:rPr>
-        <w:t>.</w:t>
+        <w:t>git commit.</w:t>
       </w:r>
     </w:p>
     <w:p>
@@ -1859,21 +1519,7 @@
         <w:rPr>
           <w:lang w:val="es-ES"/>
         </w:rPr>
-        <w:t xml:space="preserve"> de texto con una línea en blanco para escribir un mensaje que describa la confirmación que se </w:t>
-      </w:r>
-      <w:proofErr w:type="spellStart"/>
-      <w:r>
-        <w:rPr>
-          <w:lang w:val="es-ES"/>
-        </w:rPr>
-        <w:t>esta</w:t>
-      </w:r>
-      <w:proofErr w:type="spellEnd"/>
-      <w:r>
-        <w:rPr>
-          <w:lang w:val="es-ES"/>
-        </w:rPr>
-        <w:t xml:space="preserve"> realizando.</w:t>
+        <w:t xml:space="preserve"> de texto con una línea en blanco para escribir un mensaje que describa la confirmación que se esta realizando.</w:t>
       </w:r>
     </w:p>
     <w:p>
@@ -1943,15 +1589,7 @@
         <w:t>nano</w:t>
       </w:r>
       <w:r>
-        <w:t xml:space="preserve"> se presiona la combinación de teclas </w:t>
-      </w:r>
-      <w:proofErr w:type="spellStart"/>
-      <w:r>
-        <w:t>Ctrl+X</w:t>
-      </w:r>
-      <w:proofErr w:type="spellEnd"/>
-      <w:r>
-        <w:t xml:space="preserve"> y confirmamos. </w:t>
+        <w:t xml:space="preserve"> se presiona la combinación de teclas Ctrl+X y confirmamos. </w:t>
       </w:r>
     </w:p>
     <w:p>
@@ -2069,7 +1707,6 @@
         </w:rPr>
         <w:t xml:space="preserve">Subir los cambios locales a un servidor remoto se utiliza el comando </w:t>
       </w:r>
-      <w:proofErr w:type="spellStart"/>
       <w:r>
         <w:rPr>
           <w:b/>
@@ -2078,31 +1715,8 @@
           <w:iCs/>
           <w:lang w:val="es-ES"/>
         </w:rPr>
-        <w:t>git</w:t>
-      </w:r>
-      <w:proofErr w:type="spellEnd"/>
-      <w:r>
-        <w:rPr>
-          <w:b/>
-          <w:bCs/>
-          <w:i/>
-          <w:iCs/>
-          <w:lang w:val="es-ES"/>
-        </w:rPr>
-        <w:t xml:space="preserve"> </w:t>
-      </w:r>
-      <w:proofErr w:type="spellStart"/>
-      <w:r>
-        <w:rPr>
-          <w:b/>
-          <w:bCs/>
-          <w:i/>
-          <w:iCs/>
-          <w:lang w:val="es-ES"/>
-        </w:rPr>
-        <w:t>push</w:t>
-      </w:r>
-      <w:proofErr w:type="spellEnd"/>
+        <w:t>git push</w:t>
+      </w:r>
       <w:r>
         <w:t xml:space="preserve"> que se estructura de la siguiente manera:</w:t>
       </w:r>
@@ -2120,7 +1734,6 @@
           <w:lang w:val="es-ES"/>
         </w:rPr>
       </w:pPr>
-      <w:proofErr w:type="spellStart"/>
       <w:r>
         <w:rPr>
           <w:b/>
@@ -2128,36 +1741,8 @@
           <w:lang w:val="es-ES"/>
         </w:rPr>
         <w:lastRenderedPageBreak/>
-        <w:t>git</w:t>
-      </w:r>
-      <w:proofErr w:type="spellEnd"/>
-      <w:r>
-        <w:rPr>
-          <w:b/>
-          <w:bCs/>
-          <w:lang w:val="es-ES"/>
-        </w:rPr>
-        <w:t xml:space="preserve"> </w:t>
-      </w:r>
-      <w:proofErr w:type="spellStart"/>
-      <w:r>
-        <w:rPr>
-          <w:b/>
-          <w:bCs/>
-          <w:lang w:val="es-ES"/>
-        </w:rPr>
-        <w:t>push</w:t>
-      </w:r>
-      <w:proofErr w:type="spellEnd"/>
-      <w:r>
-        <w:rPr>
-          <w:b/>
-          <w:bCs/>
-          <w:lang w:val="es-ES"/>
-        </w:rPr>
-        <w:t xml:space="preserve"> </w:t>
-      </w:r>
-      <w:proofErr w:type="spellStart"/>
+        <w:t xml:space="preserve">git push </w:t>
+      </w:r>
       <w:r>
         <w:rPr>
           <w:b/>
@@ -2166,31 +1751,8 @@
           <w:iCs/>
           <w:lang w:val="es-ES"/>
         </w:rPr>
-        <w:t>nombre_remoto</w:t>
-      </w:r>
-      <w:proofErr w:type="spellEnd"/>
-      <w:r>
-        <w:rPr>
-          <w:b/>
-          <w:bCs/>
-          <w:i/>
-          <w:iCs/>
-          <w:lang w:val="es-ES"/>
-        </w:rPr>
-        <w:t xml:space="preserve"> </w:t>
-      </w:r>
-      <w:proofErr w:type="spellStart"/>
-      <w:r>
-        <w:rPr>
-          <w:b/>
-          <w:bCs/>
-          <w:i/>
-          <w:iCs/>
-          <w:lang w:val="es-ES"/>
-        </w:rPr>
-        <w:t>nombre_rama</w:t>
-      </w:r>
-      <w:proofErr w:type="spellEnd"/>
+        <w:t>nombre_remoto nombre_rama</w:t>
+      </w:r>
     </w:p>
     <w:p>
       <w:pPr>
@@ -2217,33 +1779,11 @@
           <w:lang w:val="es-ES"/>
         </w:rPr>
       </w:pPr>
-      <w:proofErr w:type="spellStart"/>
-      <w:r>
-        <w:rPr>
-          <w:lang w:val="es-ES"/>
-        </w:rPr>
-        <w:t>nombre_remoto</w:t>
-      </w:r>
-      <w:proofErr w:type="spellEnd"/>
-      <w:r>
-        <w:rPr>
-          <w:lang w:val="es-ES"/>
-        </w:rPr>
-        <w:t xml:space="preserve">: es </w:t>
-      </w:r>
-      <w:proofErr w:type="gramStart"/>
-      <w:r>
-        <w:rPr>
-          <w:lang w:val="es-ES"/>
-        </w:rPr>
-        <w:t>el servidor a actualizar</w:t>
-      </w:r>
-      <w:proofErr w:type="gramEnd"/>
-      <w:r>
-        <w:rPr>
-          <w:lang w:val="es-ES"/>
-        </w:rPr>
-        <w:t xml:space="preserve">, se puede utilizar la </w:t>
+      <w:r>
+        <w:rPr>
+          <w:lang w:val="es-ES"/>
+        </w:rPr>
+        <w:t xml:space="preserve">nombre_remoto: es el servidor a actualizar, se puede utilizar la </w:t>
       </w:r>
       <w:r>
         <w:rPr>
@@ -2262,21 +1802,12 @@
       <w:r>
         <w:t xml:space="preserve">o el termino </w:t>
       </w:r>
-      <w:proofErr w:type="spellStart"/>
       <w:r>
         <w:rPr>
           <w:b/>
           <w:bCs/>
         </w:rPr>
-        <w:t>origin</w:t>
-      </w:r>
-      <w:proofErr w:type="spellEnd"/>
-      <w:r>
-        <w:rPr>
-          <w:b/>
-          <w:bCs/>
-        </w:rPr>
-        <w:t>.</w:t>
+        <w:t>origin.</w:t>
       </w:r>
     </w:p>
     <w:p>
@@ -2290,33 +1821,11 @@
           <w:lang w:val="es-ES"/>
         </w:rPr>
       </w:pPr>
-      <w:proofErr w:type="spellStart"/>
-      <w:r>
-        <w:rPr>
-          <w:lang w:val="es-ES"/>
-        </w:rPr>
-        <w:t>nombre_rama</w:t>
-      </w:r>
-      <w:proofErr w:type="spellEnd"/>
-      <w:r>
-        <w:rPr>
-          <w:lang w:val="es-ES"/>
-        </w:rPr>
-        <w:t xml:space="preserve">: es </w:t>
-      </w:r>
-      <w:proofErr w:type="gramStart"/>
-      <w:r>
-        <w:rPr>
-          <w:lang w:val="es-ES"/>
-        </w:rPr>
-        <w:t>la rama a actualizar</w:t>
-      </w:r>
-      <w:proofErr w:type="gramEnd"/>
-      <w:r>
-        <w:rPr>
-          <w:lang w:val="es-ES"/>
-        </w:rPr>
-        <w:t>.</w:t>
+      <w:r>
+        <w:rPr>
+          <w:lang w:val="es-ES"/>
+        </w:rPr>
+        <w:t>nombre_rama: es la rama a actualizar.</w:t>
       </w:r>
     </w:p>
     <w:p>
@@ -2557,11 +2066,120 @@
     </w:p>
     <w:p>
       <w:pPr>
+        <w:rPr>
+          <w:lang w:val="es-ES"/>
+        </w:rPr>
+      </w:pPr>
+      <w:r>
+        <w:rPr>
+          <w:lang w:val="es-ES"/>
+        </w:rPr>
+        <w:t>Finalmente, se expone todos los pasos anteriormente abarcados en una sola imagen.</w:t>
+      </w:r>
+    </w:p>
+    <w:p>
+      <w:pPr>
         <w:jc w:val="center"/>
         <w:rPr>
           <w:lang w:val="es-ES"/>
         </w:rPr>
       </w:pPr>
+      <w:r>
+        <w:rPr>
+          <w:noProof/>
+          <w:lang w:val="es-ES"/>
+        </w:rPr>
+        <w:lastRenderedPageBreak/>
+        <w:drawing>
+          <wp:inline distT="0" distB="0" distL="0" distR="0" wp14:anchorId="4853DCD3" wp14:editId="544B670A">
+            <wp:extent cx="4488569" cy="4557155"/>
+            <wp:effectExtent l="0" t="0" r="7620" b="0"/>
+            <wp:docPr id="42" name="Imagen 42" descr="Texto&#10;&#10;Descripción generada automáticamente"/>
+            <wp:cNvGraphicFramePr>
+              <a:graphicFrameLocks xmlns:a="http://schemas.openxmlformats.org/drawingml/2006/main" noChangeAspect="1"/>
+            </wp:cNvGraphicFramePr>
+            <a:graphic xmlns:a="http://schemas.openxmlformats.org/drawingml/2006/main">
+              <a:graphicData uri="http://schemas.openxmlformats.org/drawingml/2006/picture">
+                <pic:pic xmlns:pic="http://schemas.openxmlformats.org/drawingml/2006/picture">
+                  <pic:nvPicPr>
+                    <pic:cNvPr id="42" name="Imagen 42" descr="Texto&#10;&#10;Descripción generada automáticamente"/>
+                    <pic:cNvPicPr/>
+                  </pic:nvPicPr>
+                  <pic:blipFill>
+                    <a:blip r:embed="rId30">
+                      <a:extLst>
+                        <a:ext uri="{28A0092B-C50C-407E-A947-70E740481C1C}">
+                          <a14:useLocalDpi xmlns:a14="http://schemas.microsoft.com/office/drawing/2010/main" val="0"/>
+                        </a:ext>
+                      </a:extLst>
+                    </a:blip>
+                    <a:stretch>
+                      <a:fillRect/>
+                    </a:stretch>
+                  </pic:blipFill>
+                  <pic:spPr>
+                    <a:xfrm>
+                      <a:off x="0" y="0"/>
+                      <a:ext cx="4488569" cy="4557155"/>
+                    </a:xfrm>
+                    <a:prstGeom prst="rect">
+                      <a:avLst/>
+                    </a:prstGeom>
+                  </pic:spPr>
+                </pic:pic>
+              </a:graphicData>
+            </a:graphic>
+          </wp:inline>
+        </w:drawing>
+      </w:r>
+    </w:p>
+    <w:p>
+      <w:pPr>
+        <w:jc w:val="center"/>
+        <w:rPr>
+          <w:lang w:val="es-ES"/>
+        </w:rPr>
+      </w:pPr>
+      <w:r>
+        <w:rPr>
+          <w:lang w:val="es-ES"/>
+        </w:rPr>
+        <w:drawing>
+          <wp:inline distT="0" distB="0" distL="0" distR="0" wp14:anchorId="6BBCC30C" wp14:editId="43938A16">
+            <wp:extent cx="5612130" cy="1888490"/>
+            <wp:effectExtent l="0" t="0" r="7620" b="0"/>
+            <wp:docPr id="40" name="Imagen 40" descr="Interfaz de usuario gráfica, Aplicación&#10;&#10;Descripción generada automáticamente"/>
+            <wp:cNvGraphicFramePr>
+              <a:graphicFrameLocks xmlns:a="http://schemas.openxmlformats.org/drawingml/2006/main" noChangeAspect="1"/>
+            </wp:cNvGraphicFramePr>
+            <a:graphic xmlns:a="http://schemas.openxmlformats.org/drawingml/2006/main">
+              <a:graphicData uri="http://schemas.openxmlformats.org/drawingml/2006/picture">
+                <pic:pic xmlns:pic="http://schemas.openxmlformats.org/drawingml/2006/picture">
+                  <pic:nvPicPr>
+                    <pic:cNvPr id="40" name="Imagen 40" descr="Interfaz de usuario gráfica, Aplicación&#10;&#10;Descripción generada automáticamente"/>
+                    <pic:cNvPicPr/>
+                  </pic:nvPicPr>
+                  <pic:blipFill>
+                    <a:blip r:embed="rId31"/>
+                    <a:stretch>
+                      <a:fillRect/>
+                    </a:stretch>
+                  </pic:blipFill>
+                  <pic:spPr>
+                    <a:xfrm>
+                      <a:off x="0" y="0"/>
+                      <a:ext cx="5612130" cy="1888490"/>
+                    </a:xfrm>
+                    <a:prstGeom prst="rect">
+                      <a:avLst/>
+                    </a:prstGeom>
+                  </pic:spPr>
+                </pic:pic>
+              </a:graphicData>
+            </a:graphic>
+          </wp:inline>
+        </w:drawing>
+      </w:r>
     </w:p>
     <w:p>
       <w:pPr>
@@ -2604,7 +2222,7 @@
         <v:path o:extrusionok="f" gradientshapeok="t" o:connecttype="rect"/>
         <o:lock v:ext="edit" aspectratio="t"/>
       </v:shapetype>
-      <v:shape id="_x0000_i1122" type="#_x0000_t75" style="width:12pt;height:12pt" o:bullet="t">
+      <v:shape id="_x0000_i1151" type="#_x0000_t75" style="width:12pt;height:12pt" o:bullet="t">
         <v:imagedata r:id="rId1" o:title="msoED94"/>
       </v:shape>
     </w:pict>

</xml_diff>

<commit_message>
Edicion en la rama Junnier
</commit_message>
<xml_diff>
--- a/Junnier.docx
+++ b/Junnier.docx
@@ -114,7 +114,21 @@
         <w:rPr>
           <w:lang w:val="es-ES"/>
         </w:rPr>
-        <w:t>Modificado (modified): indica que has modificado el archivo, pero todavía no lo has confirmado a tu base de datos.</w:t>
+        <w:t>Modificado (</w:t>
+      </w:r>
+      <w:proofErr w:type="spellStart"/>
+      <w:r>
+        <w:rPr>
+          <w:lang w:val="es-ES"/>
+        </w:rPr>
+        <w:t>modified</w:t>
+      </w:r>
+      <w:proofErr w:type="spellEnd"/>
+      <w:r>
+        <w:rPr>
+          <w:lang w:val="es-ES"/>
+        </w:rPr>
+        <w:t>): indica que has modificado el archivo, pero todavía no lo has confirmado a tu base de datos.</w:t>
       </w:r>
     </w:p>
     <w:p>
@@ -132,7 +146,21 @@
         <w:rPr>
           <w:lang w:val="es-ES"/>
         </w:rPr>
-        <w:t>Preparado (staged): significa que has marcado un archivo modificado en su versión actual para que vaya en tu próxima confirmación.</w:t>
+        <w:t>Preparado (</w:t>
+      </w:r>
+      <w:proofErr w:type="spellStart"/>
+      <w:r>
+        <w:rPr>
+          <w:lang w:val="es-ES"/>
+        </w:rPr>
+        <w:t>staged</w:t>
+      </w:r>
+      <w:proofErr w:type="spellEnd"/>
+      <w:r>
+        <w:rPr>
+          <w:lang w:val="es-ES"/>
+        </w:rPr>
+        <w:t>): significa que has marcado un archivo modificado en su versión actual para que vaya en tu próxima confirmación.</w:t>
       </w:r>
     </w:p>
     <w:p>
@@ -150,7 +178,21 @@
         <w:rPr>
           <w:lang w:val="es-ES"/>
         </w:rPr>
-        <w:t>Confirmado (commited): indica que los datos están almacenados de manera segura en tu base de datos local.</w:t>
+        <w:t>Confirmado (</w:t>
+      </w:r>
+      <w:proofErr w:type="spellStart"/>
+      <w:r>
+        <w:rPr>
+          <w:lang w:val="es-ES"/>
+        </w:rPr>
+        <w:t>commited</w:t>
+      </w:r>
+      <w:proofErr w:type="spellEnd"/>
+      <w:r>
+        <w:rPr>
+          <w:lang w:val="es-ES"/>
+        </w:rPr>
+        <w:t>): indica que los datos están almacenados de manera segura en tu base de datos local.</w:t>
       </w:r>
     </w:p>
     <w:p>
@@ -181,7 +223,29 @@
         <w:rPr>
           <w:lang w:val="es-ES"/>
         </w:rPr>
-        <w:t>Directorio de trabajo: no es más que una copia de una versión del proyecto. Estos archivos son extraídos de la base de datos del directorio .git y se colocan en la carpeta del proyecto para que puedas trabajar con ellos.</w:t>
+        <w:t xml:space="preserve">Directorio de trabajo: no es más que una copia de una versión del proyecto. Estos archivos son extraídos de la base de datos del </w:t>
+      </w:r>
+      <w:proofErr w:type="gramStart"/>
+      <w:r>
+        <w:rPr>
+          <w:lang w:val="es-ES"/>
+        </w:rPr>
+        <w:t>directorio .</w:t>
+      </w:r>
+      <w:proofErr w:type="spellStart"/>
+      <w:r>
+        <w:rPr>
+          <w:lang w:val="es-ES"/>
+        </w:rPr>
+        <w:t>git</w:t>
+      </w:r>
+      <w:proofErr w:type="spellEnd"/>
+      <w:proofErr w:type="gramEnd"/>
+      <w:r>
+        <w:rPr>
+          <w:lang w:val="es-ES"/>
+        </w:rPr>
+        <w:t xml:space="preserve"> y se colocan en la carpeta del proyecto para que puedas trabajar con ellos.</w:t>
       </w:r>
     </w:p>
     <w:p>
@@ -199,7 +263,35 @@
         <w:rPr>
           <w:lang w:val="es-ES"/>
         </w:rPr>
-        <w:t>Área de preparación (Staging area): en sí es un fichero que indica que los archivos que irán en la siguiente confirmación.</w:t>
+        <w:t>Área de preparación (</w:t>
+      </w:r>
+      <w:proofErr w:type="spellStart"/>
+      <w:r>
+        <w:rPr>
+          <w:lang w:val="es-ES"/>
+        </w:rPr>
+        <w:t>Staging</w:t>
+      </w:r>
+      <w:proofErr w:type="spellEnd"/>
+      <w:r>
+        <w:rPr>
+          <w:lang w:val="es-ES"/>
+        </w:rPr>
+        <w:t xml:space="preserve"> </w:t>
+      </w:r>
+      <w:proofErr w:type="spellStart"/>
+      <w:r>
+        <w:rPr>
+          <w:lang w:val="es-ES"/>
+        </w:rPr>
+        <w:t>area</w:t>
+      </w:r>
+      <w:proofErr w:type="spellEnd"/>
+      <w:r>
+        <w:rPr>
+          <w:lang w:val="es-ES"/>
+        </w:rPr>
+        <w:t>): en sí es un fichero que indica que los archivos que irán en la siguiente confirmación.</w:t>
       </w:r>
     </w:p>
     <w:p>
@@ -213,11 +305,27 @@
           <w:lang w:val="es-ES"/>
         </w:rPr>
       </w:pPr>
-      <w:r>
-        <w:rPr>
-          <w:lang w:val="es-ES"/>
-        </w:rPr>
-        <w:t>Directorio .git: es donde se almacena la base de datos con toda la información que Git necesita para gestionar el proyecto.</w:t>
+      <w:proofErr w:type="gramStart"/>
+      <w:r>
+        <w:rPr>
+          <w:lang w:val="es-ES"/>
+        </w:rPr>
+        <w:t>Directorio .</w:t>
+      </w:r>
+      <w:proofErr w:type="spellStart"/>
+      <w:r>
+        <w:rPr>
+          <w:lang w:val="es-ES"/>
+        </w:rPr>
+        <w:t>git</w:t>
+      </w:r>
+      <w:proofErr w:type="spellEnd"/>
+      <w:proofErr w:type="gramEnd"/>
+      <w:r>
+        <w:rPr>
+          <w:lang w:val="es-ES"/>
+        </w:rPr>
+        <w:t>: es donde se almacena la base de datos con toda la información que Git necesita para gestionar el proyecto.</w:t>
       </w:r>
     </w:p>
     <w:p>
@@ -284,7 +392,29 @@
         <w:rPr>
           <w:lang w:val="es-ES"/>
         </w:rPr>
-        <w:t>Confirmar los cambios. Esto toma los archivos tal y como están en tu área de preparación y los almacena en la base de datos del directorio .git.</w:t>
+        <w:t xml:space="preserve">Confirmar los cambios. Esto toma los archivos tal y como están en tu área de preparación y los almacena en la base de datos del </w:t>
+      </w:r>
+      <w:proofErr w:type="gramStart"/>
+      <w:r>
+        <w:rPr>
+          <w:lang w:val="es-ES"/>
+        </w:rPr>
+        <w:t>directorio .</w:t>
+      </w:r>
+      <w:proofErr w:type="spellStart"/>
+      <w:r>
+        <w:rPr>
+          <w:lang w:val="es-ES"/>
+        </w:rPr>
+        <w:t>git</w:t>
+      </w:r>
+      <w:proofErr w:type="spellEnd"/>
+      <w:proofErr w:type="gramEnd"/>
+      <w:r>
+        <w:rPr>
+          <w:lang w:val="es-ES"/>
+        </w:rPr>
+        <w:t>.</w:t>
       </w:r>
     </w:p>
     <w:p>
@@ -315,7 +445,7 @@
                     <pic:cNvPicPr/>
                   </pic:nvPicPr>
                   <pic:blipFill>
-                    <a:blip r:embed="rId5"/>
+                    <a:blip r:embed="rId7"/>
                     <a:stretch>
                       <a:fillRect/>
                     </a:stretch>
@@ -383,7 +513,7 @@
                     <pic:cNvPicPr/>
                   </pic:nvPicPr>
                   <pic:blipFill>
-                    <a:blip r:embed="rId6"/>
+                    <a:blip r:embed="rId8"/>
                     <a:stretch>
                       <a:fillRect/>
                     </a:stretch>
@@ -432,7 +562,7 @@
                     <pic:cNvPicPr/>
                   </pic:nvPicPr>
                   <pic:blipFill>
-                    <a:blip r:embed="rId7"/>
+                    <a:blip r:embed="rId9"/>
                     <a:stretch>
                       <a:fillRect/>
                     </a:stretch>
@@ -481,7 +611,7 @@
                     <pic:cNvPicPr/>
                   </pic:nvPicPr>
                   <pic:blipFill>
-                    <a:blip r:embed="rId8"/>
+                    <a:blip r:embed="rId10"/>
                     <a:stretch>
                       <a:fillRect/>
                     </a:stretch>
@@ -562,7 +692,7 @@
                     <pic:cNvPicPr/>
                   </pic:nvPicPr>
                   <pic:blipFill>
-                    <a:blip r:embed="rId9">
+                    <a:blip r:embed="rId11">
                       <a:extLst>
                         <a:ext uri="{28A0092B-C50C-407E-A947-70E740481C1C}">
                           <a14:useLocalDpi xmlns:a14="http://schemas.microsoft.com/office/drawing/2010/main" val="0"/>
@@ -600,7 +730,21 @@
         <w:rPr>
           <w:lang w:val="es-ES"/>
         </w:rPr>
-        <w:t>Sobre la misma carpeta nueva se selecciona y se presiona clic derecho para visualizar las opciones, seleccionamos Git Bash Here para abrir la interfaz de línea de comandos sobre la carpeta.</w:t>
+        <w:t xml:space="preserve">Sobre la misma carpeta nueva se selecciona y se presiona clic derecho para visualizar las opciones, seleccionamos Git </w:t>
+      </w:r>
+      <w:proofErr w:type="spellStart"/>
+      <w:r>
+        <w:rPr>
+          <w:lang w:val="es-ES"/>
+        </w:rPr>
+        <w:t>Bash</w:t>
+      </w:r>
+      <w:proofErr w:type="spellEnd"/>
+      <w:r>
+        <w:rPr>
+          <w:lang w:val="es-ES"/>
+        </w:rPr>
+        <w:t xml:space="preserve"> Here para abrir la interfaz de línea de comandos sobre la carpeta.</w:t>
       </w:r>
     </w:p>
     <w:p>
@@ -631,7 +775,7 @@
                     <pic:cNvPicPr/>
                   </pic:nvPicPr>
                   <pic:blipFill>
-                    <a:blip r:embed="rId10"/>
+                    <a:blip r:embed="rId12"/>
                     <a:stretch>
                       <a:fillRect/>
                     </a:stretch>
@@ -662,7 +806,21 @@
         <w:rPr>
           <w:lang w:val="es-ES"/>
         </w:rPr>
-        <w:t>Se lanza una ventana de comandos donde se podrá ejecutar los comandos de git para clonar, actualizar, conocer el estado de los archivos, etc.</w:t>
+        <w:t xml:space="preserve">Se lanza una ventana de comandos donde se podrá ejecutar los comandos de </w:t>
+      </w:r>
+      <w:proofErr w:type="spellStart"/>
+      <w:r>
+        <w:rPr>
+          <w:lang w:val="es-ES"/>
+        </w:rPr>
+        <w:t>git</w:t>
+      </w:r>
+      <w:proofErr w:type="spellEnd"/>
+      <w:r>
+        <w:rPr>
+          <w:lang w:val="es-ES"/>
+        </w:rPr>
+        <w:t xml:space="preserve"> para clonar, actualizar, conocer el estado de los archivos, etc.</w:t>
       </w:r>
     </w:p>
     <w:p>
@@ -693,7 +851,7 @@
                     <pic:cNvPicPr/>
                   </pic:nvPicPr>
                   <pic:blipFill>
-                    <a:blip r:embed="rId11"/>
+                    <a:blip r:embed="rId13"/>
                     <a:stretch>
                       <a:fillRect/>
                     </a:stretch>
@@ -725,7 +883,21 @@
           <w:lang w:val="es-ES"/>
         </w:rPr>
         <w:lastRenderedPageBreak/>
-        <w:t>Para clonar el repositorio anteriormente creado en GitHub es necesario obtener la URL del repositorio, por ello, en las opciones suministradas en la plataforma de GitHub hay una opción “Code” que nos dará a conocer la URL del repositorio.</w:t>
+        <w:t>Para clonar el repositorio anteriormente creado en GitHub es necesario obtener la URL del repositorio, por ello, en las opciones suministradas en la plataforma de GitHub hay una opción “</w:t>
+      </w:r>
+      <w:proofErr w:type="spellStart"/>
+      <w:r>
+        <w:rPr>
+          <w:lang w:val="es-ES"/>
+        </w:rPr>
+        <w:t>Code</w:t>
+      </w:r>
+      <w:proofErr w:type="spellEnd"/>
+      <w:r>
+        <w:rPr>
+          <w:lang w:val="es-ES"/>
+        </w:rPr>
+        <w:t>” que nos dará a conocer la URL del repositorio.</w:t>
       </w:r>
     </w:p>
     <w:p>
@@ -756,7 +928,7 @@
                     <pic:cNvPicPr/>
                   </pic:nvPicPr>
                   <pic:blipFill>
-                    <a:blip r:embed="rId12"/>
+                    <a:blip r:embed="rId14"/>
                     <a:stretch>
                       <a:fillRect/>
                     </a:stretch>
@@ -817,7 +989,7 @@
                     <pic:cNvPicPr/>
                   </pic:nvPicPr>
                   <pic:blipFill>
-                    <a:blip r:embed="rId13"/>
+                    <a:blip r:embed="rId15"/>
                     <a:stretch>
                       <a:fillRect/>
                     </a:stretch>
@@ -868,130 +1040,6 @@
             <wp:extent cx="2476846" cy="447737"/>
             <wp:effectExtent l="0" t="0" r="0" b="0"/>
             <wp:docPr id="13" name="Imagen 13"/>
-            <wp:cNvGraphicFramePr>
-              <a:graphicFrameLocks xmlns:a="http://schemas.openxmlformats.org/drawingml/2006/main" noChangeAspect="1"/>
-            </wp:cNvGraphicFramePr>
-            <a:graphic xmlns:a="http://schemas.openxmlformats.org/drawingml/2006/main">
-              <a:graphicData uri="http://schemas.openxmlformats.org/drawingml/2006/picture">
-                <pic:pic xmlns:pic="http://schemas.openxmlformats.org/drawingml/2006/picture">
-                  <pic:nvPicPr>
-                    <pic:cNvPr id="1" name=""/>
-                    <pic:cNvPicPr/>
-                  </pic:nvPicPr>
-                  <pic:blipFill>
-                    <a:blip r:embed="rId14"/>
-                    <a:stretch>
-                      <a:fillRect/>
-                    </a:stretch>
-                  </pic:blipFill>
-                  <pic:spPr>
-                    <a:xfrm>
-                      <a:off x="0" y="0"/>
-                      <a:ext cx="2476846" cy="447737"/>
-                    </a:xfrm>
-                    <a:prstGeom prst="rect">
-                      <a:avLst/>
-                    </a:prstGeom>
-                  </pic:spPr>
-                </pic:pic>
-              </a:graphicData>
-            </a:graphic>
-          </wp:inline>
-        </w:drawing>
-      </w:r>
-    </w:p>
-    <w:p>
-      <w:pPr>
-        <w:rPr>
-          <w:lang w:val="es-ES"/>
-        </w:rPr>
-      </w:pPr>
-      <w:r>
-        <w:rPr>
-          <w:lang w:val="es-ES"/>
-        </w:rPr>
-        <w:t>Se accede a la carpeta Git-Sistemas-Telematicos-3 para listar su contenido:</w:t>
-      </w:r>
-    </w:p>
-    <w:p>
-      <w:pPr>
-        <w:jc w:val="center"/>
-        <w:rPr>
-          <w:lang w:val="es-ES"/>
-        </w:rPr>
-      </w:pPr>
-      <w:r>
-        <w:rPr>
-          <w:noProof/>
-          <w:lang w:val="es-ES"/>
-        </w:rPr>
-        <w:drawing>
-          <wp:inline distT="0" distB="0" distL="0" distR="0" wp14:anchorId="24899B88" wp14:editId="4E2084ED">
-            <wp:extent cx="2838846" cy="266737"/>
-            <wp:effectExtent l="0" t="0" r="0" b="0"/>
-            <wp:docPr id="14" name="Imagen 14"/>
-            <wp:cNvGraphicFramePr>
-              <a:graphicFrameLocks xmlns:a="http://schemas.openxmlformats.org/drawingml/2006/main" noChangeAspect="1"/>
-            </wp:cNvGraphicFramePr>
-            <a:graphic xmlns:a="http://schemas.openxmlformats.org/drawingml/2006/main">
-              <a:graphicData uri="http://schemas.openxmlformats.org/drawingml/2006/picture">
-                <pic:pic xmlns:pic="http://schemas.openxmlformats.org/drawingml/2006/picture">
-                  <pic:nvPicPr>
-                    <pic:cNvPr id="1" name=""/>
-                    <pic:cNvPicPr/>
-                  </pic:nvPicPr>
-                  <pic:blipFill>
-                    <a:blip r:embed="rId15"/>
-                    <a:stretch>
-                      <a:fillRect/>
-                    </a:stretch>
-                  </pic:blipFill>
-                  <pic:spPr>
-                    <a:xfrm>
-                      <a:off x="0" y="0"/>
-                      <a:ext cx="2838846" cy="266737"/>
-                    </a:xfrm>
-                    <a:prstGeom prst="rect">
-                      <a:avLst/>
-                    </a:prstGeom>
-                  </pic:spPr>
-                </pic:pic>
-              </a:graphicData>
-            </a:graphic>
-          </wp:inline>
-        </w:drawing>
-      </w:r>
-    </w:p>
-    <w:p>
-      <w:pPr>
-        <w:rPr>
-          <w:lang w:val="es-ES"/>
-        </w:rPr>
-      </w:pPr>
-      <w:r>
-        <w:rPr>
-          <w:lang w:val="es-ES"/>
-        </w:rPr>
-        <w:t>A la hora de listar el contenido se observa un archivo README el cual esta vacío que genera automáticamente GitHub a la hora de crear un repositorio en su plataforma.</w:t>
-      </w:r>
-    </w:p>
-    <w:p>
-      <w:pPr>
-        <w:jc w:val="center"/>
-        <w:rPr>
-          <w:lang w:val="es-ES"/>
-        </w:rPr>
-      </w:pPr>
-      <w:r>
-        <w:rPr>
-          <w:noProof/>
-          <w:lang w:val="es-ES"/>
-        </w:rPr>
-        <w:drawing>
-          <wp:inline distT="0" distB="0" distL="0" distR="0" wp14:anchorId="50984DBD" wp14:editId="7DEB3D19">
-            <wp:extent cx="876422" cy="342948"/>
-            <wp:effectExtent l="0" t="0" r="0" b="0"/>
-            <wp:docPr id="16" name="Imagen 16"/>
             <wp:cNvGraphicFramePr>
               <a:graphicFrameLocks xmlns:a="http://schemas.openxmlformats.org/drawingml/2006/main" noChangeAspect="1"/>
             </wp:cNvGraphicFramePr>
@@ -1011,6 +1059,144 @@
                   <pic:spPr>
                     <a:xfrm>
                       <a:off x="0" y="0"/>
+                      <a:ext cx="2476846" cy="447737"/>
+                    </a:xfrm>
+                    <a:prstGeom prst="rect">
+                      <a:avLst/>
+                    </a:prstGeom>
+                  </pic:spPr>
+                </pic:pic>
+              </a:graphicData>
+            </a:graphic>
+          </wp:inline>
+        </w:drawing>
+      </w:r>
+    </w:p>
+    <w:p>
+      <w:pPr>
+        <w:rPr>
+          <w:lang w:val="es-ES"/>
+        </w:rPr>
+      </w:pPr>
+      <w:r>
+        <w:rPr>
+          <w:lang w:val="es-ES"/>
+        </w:rPr>
+        <w:t>Se accede a la carpeta Git-Sistemas-Telematicos-3 para listar su contenido:</w:t>
+      </w:r>
+    </w:p>
+    <w:p>
+      <w:pPr>
+        <w:jc w:val="center"/>
+        <w:rPr>
+          <w:lang w:val="es-ES"/>
+        </w:rPr>
+      </w:pPr>
+      <w:r>
+        <w:rPr>
+          <w:noProof/>
+          <w:lang w:val="es-ES"/>
+        </w:rPr>
+        <w:drawing>
+          <wp:inline distT="0" distB="0" distL="0" distR="0" wp14:anchorId="24899B88" wp14:editId="4E2084ED">
+            <wp:extent cx="2838846" cy="266737"/>
+            <wp:effectExtent l="0" t="0" r="0" b="0"/>
+            <wp:docPr id="14" name="Imagen 14"/>
+            <wp:cNvGraphicFramePr>
+              <a:graphicFrameLocks xmlns:a="http://schemas.openxmlformats.org/drawingml/2006/main" noChangeAspect="1"/>
+            </wp:cNvGraphicFramePr>
+            <a:graphic xmlns:a="http://schemas.openxmlformats.org/drawingml/2006/main">
+              <a:graphicData uri="http://schemas.openxmlformats.org/drawingml/2006/picture">
+                <pic:pic xmlns:pic="http://schemas.openxmlformats.org/drawingml/2006/picture">
+                  <pic:nvPicPr>
+                    <pic:cNvPr id="1" name=""/>
+                    <pic:cNvPicPr/>
+                  </pic:nvPicPr>
+                  <pic:blipFill>
+                    <a:blip r:embed="rId17"/>
+                    <a:stretch>
+                      <a:fillRect/>
+                    </a:stretch>
+                  </pic:blipFill>
+                  <pic:spPr>
+                    <a:xfrm>
+                      <a:off x="0" y="0"/>
+                      <a:ext cx="2838846" cy="266737"/>
+                    </a:xfrm>
+                    <a:prstGeom prst="rect">
+                      <a:avLst/>
+                    </a:prstGeom>
+                  </pic:spPr>
+                </pic:pic>
+              </a:graphicData>
+            </a:graphic>
+          </wp:inline>
+        </w:drawing>
+      </w:r>
+    </w:p>
+    <w:p>
+      <w:pPr>
+        <w:rPr>
+          <w:lang w:val="es-ES"/>
+        </w:rPr>
+      </w:pPr>
+      <w:r>
+        <w:rPr>
+          <w:lang w:val="es-ES"/>
+        </w:rPr>
+        <w:t xml:space="preserve">A la hora de listar el contenido se observa un archivo README el cual </w:t>
+      </w:r>
+      <w:proofErr w:type="spellStart"/>
+      <w:r>
+        <w:rPr>
+          <w:lang w:val="es-ES"/>
+        </w:rPr>
+        <w:t>esta</w:t>
+      </w:r>
+      <w:proofErr w:type="spellEnd"/>
+      <w:r>
+        <w:rPr>
+          <w:lang w:val="es-ES"/>
+        </w:rPr>
+        <w:t xml:space="preserve"> vacío que genera automáticamente GitHub a la hora de crear un repositorio en su plataforma.</w:t>
+      </w:r>
+    </w:p>
+    <w:p>
+      <w:pPr>
+        <w:jc w:val="center"/>
+        <w:rPr>
+          <w:lang w:val="es-ES"/>
+        </w:rPr>
+      </w:pPr>
+      <w:r>
+        <w:rPr>
+          <w:noProof/>
+          <w:lang w:val="es-ES"/>
+        </w:rPr>
+        <w:drawing>
+          <wp:inline distT="0" distB="0" distL="0" distR="0" wp14:anchorId="50984DBD" wp14:editId="7DEB3D19">
+            <wp:extent cx="876422" cy="342948"/>
+            <wp:effectExtent l="0" t="0" r="0" b="0"/>
+            <wp:docPr id="16" name="Imagen 16"/>
+            <wp:cNvGraphicFramePr>
+              <a:graphicFrameLocks xmlns:a="http://schemas.openxmlformats.org/drawingml/2006/main" noChangeAspect="1"/>
+            </wp:cNvGraphicFramePr>
+            <a:graphic xmlns:a="http://schemas.openxmlformats.org/drawingml/2006/main">
+              <a:graphicData uri="http://schemas.openxmlformats.org/drawingml/2006/picture">
+                <pic:pic xmlns:pic="http://schemas.openxmlformats.org/drawingml/2006/picture">
+                  <pic:nvPicPr>
+                    <pic:cNvPr id="1" name=""/>
+                    <pic:cNvPicPr/>
+                  </pic:nvPicPr>
+                  <pic:blipFill>
+                    <a:blip r:embed="rId18"/>
+                    <a:stretch>
+                      <a:fillRect/>
+                    </a:stretch>
+                  </pic:blipFill>
+                  <pic:spPr>
+                    <a:xfrm>
+                      <a:off x="0" y="0"/>
                       <a:ext cx="876422" cy="342948"/>
                     </a:xfrm>
                     <a:prstGeom prst="rect">
@@ -1034,7 +1220,43 @@
         <w:rPr>
           <w:lang w:val="es-ES"/>
         </w:rPr>
-        <w:t>Si se accede a esa carpeta mediante la interfaz grafica suministrada por el SO se puede apreciar que la carpeta contiene un directorio .git (donde está la base de datos del repositorio) y el área de trabajo con los archivos de la última versión del proyecto.</w:t>
+        <w:t xml:space="preserve">Si se accede a esa carpeta mediante la interfaz </w:t>
+      </w:r>
+      <w:proofErr w:type="spellStart"/>
+      <w:r>
+        <w:rPr>
+          <w:lang w:val="es-ES"/>
+        </w:rPr>
+        <w:t>grafica</w:t>
+      </w:r>
+      <w:proofErr w:type="spellEnd"/>
+      <w:r>
+        <w:rPr>
+          <w:lang w:val="es-ES"/>
+        </w:rPr>
+        <w:t xml:space="preserve"> suministrada por el SO se puede apreciar que la carpeta contiene un </w:t>
+      </w:r>
+      <w:proofErr w:type="gramStart"/>
+      <w:r>
+        <w:rPr>
+          <w:lang w:val="es-ES"/>
+        </w:rPr>
+        <w:t>directorio .</w:t>
+      </w:r>
+      <w:proofErr w:type="spellStart"/>
+      <w:r>
+        <w:rPr>
+          <w:lang w:val="es-ES"/>
+        </w:rPr>
+        <w:t>git</w:t>
+      </w:r>
+      <w:proofErr w:type="spellEnd"/>
+      <w:proofErr w:type="gramEnd"/>
+      <w:r>
+        <w:rPr>
+          <w:lang w:val="es-ES"/>
+        </w:rPr>
+        <w:t xml:space="preserve"> (donde está la base de datos del repositorio) y el área de trabajo con los archivos de la última versión del proyecto.</w:t>
       </w:r>
     </w:p>
     <w:p>
@@ -1065,7 +1287,7 @@
                     <pic:cNvPicPr/>
                   </pic:nvPicPr>
                   <pic:blipFill>
-                    <a:blip r:embed="rId17"/>
+                    <a:blip r:embed="rId19"/>
                     <a:stretch>
                       <a:fillRect/>
                     </a:stretch>
@@ -1133,7 +1355,7 @@
                     <pic:cNvPicPr/>
                   </pic:nvPicPr>
                   <pic:blipFill>
-                    <a:blip r:embed="rId18"/>
+                    <a:blip r:embed="rId20"/>
                     <a:stretch>
                       <a:fillRect/>
                     </a:stretch>
@@ -1171,225 +1393,6 @@
             <wp:extent cx="5477639" cy="381053"/>
             <wp:effectExtent l="0" t="0" r="8890" b="0"/>
             <wp:docPr id="25" name="Imagen 25"/>
-            <wp:cNvGraphicFramePr>
-              <a:graphicFrameLocks xmlns:a="http://schemas.openxmlformats.org/drawingml/2006/main" noChangeAspect="1"/>
-            </wp:cNvGraphicFramePr>
-            <a:graphic xmlns:a="http://schemas.openxmlformats.org/drawingml/2006/main">
-              <a:graphicData uri="http://schemas.openxmlformats.org/drawingml/2006/picture">
-                <pic:pic xmlns:pic="http://schemas.openxmlformats.org/drawingml/2006/picture">
-                  <pic:nvPicPr>
-                    <pic:cNvPr id="1" name=""/>
-                    <pic:cNvPicPr/>
-                  </pic:nvPicPr>
-                  <pic:blipFill>
-                    <a:blip r:embed="rId19"/>
-                    <a:stretch>
-                      <a:fillRect/>
-                    </a:stretch>
-                  </pic:blipFill>
-                  <pic:spPr>
-                    <a:xfrm>
-                      <a:off x="0" y="0"/>
-                      <a:ext cx="5477639" cy="381053"/>
-                    </a:xfrm>
-                    <a:prstGeom prst="rect">
-                      <a:avLst/>
-                    </a:prstGeom>
-                  </pic:spPr>
-                </pic:pic>
-              </a:graphicData>
-            </a:graphic>
-          </wp:inline>
-        </w:drawing>
-      </w:r>
-    </w:p>
-    <w:p>
-      <w:pPr>
-        <w:pStyle w:val="Prrafodelista"/>
-        <w:numPr>
-          <w:ilvl w:val="0"/>
-          <w:numId w:val="1"/>
-        </w:numPr>
-        <w:rPr>
-          <w:lang w:val="es-ES"/>
-        </w:rPr>
-      </w:pPr>
-      <w:r>
-        <w:rPr>
-          <w:lang w:val="es-ES"/>
-        </w:rPr>
-        <w:t>Para enviar los cambios (creación de archivos) a la nube se ejecuta en orden los siguientes comandos.</w:t>
-      </w:r>
-    </w:p>
-    <w:p>
-      <w:pPr>
-        <w:pStyle w:val="Prrafodelista"/>
-        <w:numPr>
-          <w:ilvl w:val="0"/>
-          <w:numId w:val="5"/>
-        </w:numPr>
-        <w:rPr>
-          <w:lang w:val="es-ES"/>
-        </w:rPr>
-      </w:pPr>
-      <w:r>
-        <w:rPr>
-          <w:lang w:val="es-ES"/>
-        </w:rPr>
-        <w:t xml:space="preserve">Conocer el estado de los archivos mediante el comando </w:t>
-      </w:r>
-      <w:r>
-        <w:rPr>
-          <w:i/>
-          <w:iCs/>
-          <w:lang w:val="es-ES"/>
-        </w:rPr>
-        <w:t>git status.</w:t>
-      </w:r>
-    </w:p>
-    <w:p>
-      <w:pPr>
-        <w:jc w:val="center"/>
-        <w:rPr>
-          <w:lang w:val="es-ES"/>
-        </w:rPr>
-      </w:pPr>
-      <w:r>
-        <w:rPr>
-          <w:noProof/>
-          <w:lang w:val="es-ES"/>
-        </w:rPr>
-        <w:drawing>
-          <wp:inline distT="0" distB="0" distL="0" distR="0" wp14:anchorId="11C3347C" wp14:editId="08C12CAD">
-            <wp:extent cx="5612130" cy="1715135"/>
-            <wp:effectExtent l="0" t="0" r="7620" b="0"/>
-            <wp:docPr id="26" name="Imagen 26" descr="Texto&#10;&#10;Descripción generada automáticamente"/>
-            <wp:cNvGraphicFramePr>
-              <a:graphicFrameLocks xmlns:a="http://schemas.openxmlformats.org/drawingml/2006/main" noChangeAspect="1"/>
-            </wp:cNvGraphicFramePr>
-            <a:graphic xmlns:a="http://schemas.openxmlformats.org/drawingml/2006/main">
-              <a:graphicData uri="http://schemas.openxmlformats.org/drawingml/2006/picture">
-                <pic:pic xmlns:pic="http://schemas.openxmlformats.org/drawingml/2006/picture">
-                  <pic:nvPicPr>
-                    <pic:cNvPr id="26" name="Imagen 26" descr="Texto&#10;&#10;Descripción generada automáticamente"/>
-                    <pic:cNvPicPr/>
-                  </pic:nvPicPr>
-                  <pic:blipFill>
-                    <a:blip r:embed="rId20"/>
-                    <a:stretch>
-                      <a:fillRect/>
-                    </a:stretch>
-                  </pic:blipFill>
-                  <pic:spPr>
-                    <a:xfrm>
-                      <a:off x="0" y="0"/>
-                      <a:ext cx="5612130" cy="1715135"/>
-                    </a:xfrm>
-                    <a:prstGeom prst="rect">
-                      <a:avLst/>
-                    </a:prstGeom>
-                  </pic:spPr>
-                </pic:pic>
-              </a:graphicData>
-            </a:graphic>
-          </wp:inline>
-        </w:drawing>
-      </w:r>
-    </w:p>
-    <w:p>
-      <w:pPr>
-        <w:jc w:val="center"/>
-      </w:pPr>
-      <w:r>
-        <w:t>Como puedes ver, el archivo general.txt Jessica.docx Marlon.docx Junnier.docx aparece bajo la cabecera “</w:t>
-      </w:r>
-      <w:r>
-        <w:rPr>
-          <w:b/>
-          <w:bCs/>
-        </w:rPr>
-        <w:t>Archivos sin seguimiento</w:t>
-      </w:r>
-      <w:r>
-        <w:t>” (en inglés Untracked files). Bajo esta cabecera solo aparecen archivos nuevos y Git no los incluirá en el próximo </w:t>
-      </w:r>
-      <w:r>
-        <w:rPr>
-          <w:b/>
-          <w:bCs/>
-        </w:rPr>
-        <w:t>commit</w:t>
-      </w:r>
-      <w:r>
-        <w:t> a no ser que se le indique expresamente.</w:t>
-      </w:r>
-    </w:p>
-    <w:p>
-      <w:pPr>
-        <w:pStyle w:val="Prrafodelista"/>
-        <w:numPr>
-          <w:ilvl w:val="0"/>
-          <w:numId w:val="5"/>
-        </w:numPr>
-        <w:rPr>
-          <w:lang w:val="es-ES"/>
-        </w:rPr>
-      </w:pPr>
-      <w:r>
-        <w:rPr>
-          <w:lang w:val="es-ES"/>
-        </w:rPr>
-        <w:t xml:space="preserve">Para que Git </w:t>
-      </w:r>
-      <w:r>
-        <w:rPr>
-          <w:lang w:val="es-ES"/>
-        </w:rPr>
-        <w:t>inicie</w:t>
-      </w:r>
-      <w:r>
-        <w:rPr>
-          <w:lang w:val="es-ES"/>
-        </w:rPr>
-        <w:t xml:space="preserve"> un seguimiento de los archivos se utiliza el comando </w:t>
-      </w:r>
-      <w:r>
-        <w:rPr>
-          <w:i/>
-          <w:iCs/>
-          <w:lang w:val="es-ES"/>
-        </w:rPr>
-        <w:t>git add nombre_archivo</w:t>
-      </w:r>
-      <w:r>
-        <w:rPr>
-          <w:i/>
-          <w:iCs/>
-          <w:lang w:val="es-ES"/>
-        </w:rPr>
-        <w:t>s</w:t>
-      </w:r>
-      <w:r>
-        <w:t>.</w:t>
-      </w:r>
-    </w:p>
-    <w:p>
-      <w:pPr>
-        <w:jc w:val="center"/>
-        <w:rPr>
-          <w:lang w:val="es-ES"/>
-        </w:rPr>
-      </w:pPr>
-      <w:r>
-        <w:rPr>
-          <w:noProof/>
-          <w:lang w:val="es-ES"/>
-        </w:rPr>
-        <w:drawing>
-          <wp:inline distT="0" distB="0" distL="0" distR="0" wp14:anchorId="75DBA217" wp14:editId="05E643DF">
-            <wp:extent cx="4823116" cy="215158"/>
-            <wp:effectExtent l="0" t="0" r="0" b="0"/>
-            <wp:docPr id="27" name="Imagen 27"/>
             <wp:cNvGraphicFramePr>
               <a:graphicFrameLocks xmlns:a="http://schemas.openxmlformats.org/drawingml/2006/main" noChangeAspect="1"/>
             </wp:cNvGraphicFramePr>
@@ -1409,6 +1412,301 @@
                   <pic:spPr>
                     <a:xfrm>
                       <a:off x="0" y="0"/>
+                      <a:ext cx="5477639" cy="381053"/>
+                    </a:xfrm>
+                    <a:prstGeom prst="rect">
+                      <a:avLst/>
+                    </a:prstGeom>
+                  </pic:spPr>
+                </pic:pic>
+              </a:graphicData>
+            </a:graphic>
+          </wp:inline>
+        </w:drawing>
+      </w:r>
+    </w:p>
+    <w:p>
+      <w:pPr>
+        <w:pStyle w:val="Prrafodelista"/>
+        <w:numPr>
+          <w:ilvl w:val="0"/>
+          <w:numId w:val="1"/>
+        </w:numPr>
+        <w:rPr>
+          <w:lang w:val="es-ES"/>
+        </w:rPr>
+      </w:pPr>
+      <w:r>
+        <w:rPr>
+          <w:lang w:val="es-ES"/>
+        </w:rPr>
+        <w:t>Para enviar los cambios (creación de archivos) a la nube se ejecuta en orden los siguientes comandos.</w:t>
+      </w:r>
+    </w:p>
+    <w:p>
+      <w:pPr>
+        <w:pStyle w:val="Prrafodelista"/>
+        <w:numPr>
+          <w:ilvl w:val="0"/>
+          <w:numId w:val="5"/>
+        </w:numPr>
+        <w:rPr>
+          <w:lang w:val="es-ES"/>
+        </w:rPr>
+      </w:pPr>
+      <w:r>
+        <w:rPr>
+          <w:lang w:val="es-ES"/>
+        </w:rPr>
+        <w:t xml:space="preserve">Conocer el estado de los archivos mediante el comando </w:t>
+      </w:r>
+      <w:proofErr w:type="spellStart"/>
+      <w:r>
+        <w:rPr>
+          <w:i/>
+          <w:iCs/>
+          <w:lang w:val="es-ES"/>
+        </w:rPr>
+        <w:t>git</w:t>
+      </w:r>
+      <w:proofErr w:type="spellEnd"/>
+      <w:r>
+        <w:rPr>
+          <w:i/>
+          <w:iCs/>
+          <w:lang w:val="es-ES"/>
+        </w:rPr>
+        <w:t xml:space="preserve"> </w:t>
+      </w:r>
+      <w:proofErr w:type="gramStart"/>
+      <w:r>
+        <w:rPr>
+          <w:i/>
+          <w:iCs/>
+          <w:lang w:val="es-ES"/>
+        </w:rPr>
+        <w:t>status</w:t>
+      </w:r>
+      <w:proofErr w:type="gramEnd"/>
+      <w:r>
+        <w:rPr>
+          <w:i/>
+          <w:iCs/>
+          <w:lang w:val="es-ES"/>
+        </w:rPr>
+        <w:t>.</w:t>
+      </w:r>
+    </w:p>
+    <w:p>
+      <w:pPr>
+        <w:jc w:val="center"/>
+        <w:rPr>
+          <w:lang w:val="es-ES"/>
+        </w:rPr>
+      </w:pPr>
+      <w:r>
+        <w:rPr>
+          <w:noProof/>
+          <w:lang w:val="es-ES"/>
+        </w:rPr>
+        <w:drawing>
+          <wp:inline distT="0" distB="0" distL="0" distR="0" wp14:anchorId="11C3347C" wp14:editId="08C12CAD">
+            <wp:extent cx="5612130" cy="1715135"/>
+            <wp:effectExtent l="0" t="0" r="7620" b="0"/>
+            <wp:docPr id="26" name="Imagen 26" descr="Texto&#10;&#10;Descripción generada automáticamente"/>
+            <wp:cNvGraphicFramePr>
+              <a:graphicFrameLocks xmlns:a="http://schemas.openxmlformats.org/drawingml/2006/main" noChangeAspect="1"/>
+            </wp:cNvGraphicFramePr>
+            <a:graphic xmlns:a="http://schemas.openxmlformats.org/drawingml/2006/main">
+              <a:graphicData uri="http://schemas.openxmlformats.org/drawingml/2006/picture">
+                <pic:pic xmlns:pic="http://schemas.openxmlformats.org/drawingml/2006/picture">
+                  <pic:nvPicPr>
+                    <pic:cNvPr id="26" name="Imagen 26" descr="Texto&#10;&#10;Descripción generada automáticamente"/>
+                    <pic:cNvPicPr/>
+                  </pic:nvPicPr>
+                  <pic:blipFill>
+                    <a:blip r:embed="rId22"/>
+                    <a:stretch>
+                      <a:fillRect/>
+                    </a:stretch>
+                  </pic:blipFill>
+                  <pic:spPr>
+                    <a:xfrm>
+                      <a:off x="0" y="0"/>
+                      <a:ext cx="5612130" cy="1715135"/>
+                    </a:xfrm>
+                    <a:prstGeom prst="rect">
+                      <a:avLst/>
+                    </a:prstGeom>
+                  </pic:spPr>
+                </pic:pic>
+              </a:graphicData>
+            </a:graphic>
+          </wp:inline>
+        </w:drawing>
+      </w:r>
+    </w:p>
+    <w:p>
+      <w:pPr>
+        <w:jc w:val="center"/>
+      </w:pPr>
+      <w:r>
+        <w:t>Como puedes ver, el archivo general.txt Jessica.docx Marlon.docx Junnier.docx aparece bajo la cabecera “</w:t>
+      </w:r>
+      <w:r>
+        <w:rPr>
+          <w:b/>
+          <w:bCs/>
+        </w:rPr>
+        <w:t>Archivos sin seguimiento</w:t>
+      </w:r>
+      <w:r>
+        <w:t>” (en inglés </w:t>
+      </w:r>
+      <w:proofErr w:type="spellStart"/>
+      <w:r>
+        <w:t>Untracked</w:t>
+      </w:r>
+      <w:proofErr w:type="spellEnd"/>
+      <w:r>
+        <w:t xml:space="preserve"> files). Bajo esta cabecera solo aparecen archivos nuevos y Git no los incluirá en el próximo </w:t>
+      </w:r>
+      <w:proofErr w:type="spellStart"/>
+      <w:r>
+        <w:rPr>
+          <w:b/>
+          <w:bCs/>
+        </w:rPr>
+        <w:t>commit</w:t>
+      </w:r>
+      <w:proofErr w:type="spellEnd"/>
+      <w:r>
+        <w:t> a no ser que se le indique expresamente.</w:t>
+      </w:r>
+    </w:p>
+    <w:p>
+      <w:pPr>
+        <w:pStyle w:val="Prrafodelista"/>
+        <w:numPr>
+          <w:ilvl w:val="0"/>
+          <w:numId w:val="5"/>
+        </w:numPr>
+        <w:rPr>
+          <w:lang w:val="es-ES"/>
+        </w:rPr>
+      </w:pPr>
+      <w:r>
+        <w:rPr>
+          <w:lang w:val="es-ES"/>
+        </w:rPr>
+        <w:t xml:space="preserve">Para que Git </w:t>
+      </w:r>
+      <w:r>
+        <w:rPr>
+          <w:lang w:val="es-ES"/>
+        </w:rPr>
+        <w:t>inicie</w:t>
+      </w:r>
+      <w:r>
+        <w:rPr>
+          <w:lang w:val="es-ES"/>
+        </w:rPr>
+        <w:t xml:space="preserve"> un seguimiento de los archivos se utiliza el comando </w:t>
+      </w:r>
+      <w:proofErr w:type="spellStart"/>
+      <w:r>
+        <w:rPr>
+          <w:i/>
+          <w:iCs/>
+          <w:lang w:val="es-ES"/>
+        </w:rPr>
+        <w:t>git</w:t>
+      </w:r>
+      <w:proofErr w:type="spellEnd"/>
+      <w:r>
+        <w:rPr>
+          <w:i/>
+          <w:iCs/>
+          <w:lang w:val="es-ES"/>
+        </w:rPr>
+        <w:t xml:space="preserve"> </w:t>
+      </w:r>
+      <w:proofErr w:type="spellStart"/>
+      <w:r>
+        <w:rPr>
+          <w:i/>
+          <w:iCs/>
+          <w:lang w:val="es-ES"/>
+        </w:rPr>
+        <w:t>add</w:t>
+      </w:r>
+      <w:proofErr w:type="spellEnd"/>
+      <w:r>
+        <w:rPr>
+          <w:i/>
+          <w:iCs/>
+          <w:lang w:val="es-ES"/>
+        </w:rPr>
+        <w:t xml:space="preserve"> </w:t>
+      </w:r>
+      <w:proofErr w:type="spellStart"/>
+      <w:r>
+        <w:rPr>
+          <w:i/>
+          <w:iCs/>
+          <w:lang w:val="es-ES"/>
+        </w:rPr>
+        <w:t>nombre_archivo</w:t>
+      </w:r>
+      <w:r>
+        <w:rPr>
+          <w:i/>
+          <w:iCs/>
+          <w:lang w:val="es-ES"/>
+        </w:rPr>
+        <w:t>s</w:t>
+      </w:r>
+      <w:proofErr w:type="spellEnd"/>
+      <w:r>
+        <w:t>.</w:t>
+      </w:r>
+    </w:p>
+    <w:p>
+      <w:pPr>
+        <w:jc w:val="center"/>
+        <w:rPr>
+          <w:lang w:val="es-ES"/>
+        </w:rPr>
+      </w:pPr>
+      <w:r>
+        <w:rPr>
+          <w:noProof/>
+          <w:lang w:val="es-ES"/>
+        </w:rPr>
+        <w:drawing>
+          <wp:inline distT="0" distB="0" distL="0" distR="0" wp14:anchorId="75DBA217" wp14:editId="05E643DF">
+            <wp:extent cx="4823116" cy="215158"/>
+            <wp:effectExtent l="0" t="0" r="0" b="0"/>
+            <wp:docPr id="27" name="Imagen 27"/>
+            <wp:cNvGraphicFramePr>
+              <a:graphicFrameLocks xmlns:a="http://schemas.openxmlformats.org/drawingml/2006/main" noChangeAspect="1"/>
+            </wp:cNvGraphicFramePr>
+            <a:graphic xmlns:a="http://schemas.openxmlformats.org/drawingml/2006/main">
+              <a:graphicData uri="http://schemas.openxmlformats.org/drawingml/2006/picture">
+                <pic:pic xmlns:pic="http://schemas.openxmlformats.org/drawingml/2006/picture">
+                  <pic:nvPicPr>
+                    <pic:cNvPr id="1" name=""/>
+                    <pic:cNvPicPr/>
+                  </pic:nvPicPr>
+                  <pic:blipFill>
+                    <a:blip r:embed="rId23"/>
+                    <a:stretch>
+                      <a:fillRect/>
+                    </a:stretch>
+                  </pic:blipFill>
+                  <pic:spPr>
+                    <a:xfrm>
+                      <a:off x="0" y="0"/>
                       <a:ext cx="4882689" cy="217816"/>
                     </a:xfrm>
                     <a:prstGeom prst="rect">
@@ -1432,7 +1730,21 @@
         <w:rPr>
           <w:lang w:val="es-ES"/>
         </w:rPr>
-        <w:t>Se vuelve a revisar el estado de los archivos. Se observa que ahora los archivos están siendo rastreados y están listos para ser confirmados en el siguiente commit.</w:t>
+        <w:t xml:space="preserve">Se vuelve a revisar el estado de los archivos. Se observa que ahora los archivos están siendo rastreados y están listos para ser confirmados en el siguiente </w:t>
+      </w:r>
+      <w:proofErr w:type="spellStart"/>
+      <w:r>
+        <w:rPr>
+          <w:lang w:val="es-ES"/>
+        </w:rPr>
+        <w:t>commit</w:t>
+      </w:r>
+      <w:proofErr w:type="spellEnd"/>
+      <w:r>
+        <w:rPr>
+          <w:lang w:val="es-ES"/>
+        </w:rPr>
+        <w:t>.</w:t>
       </w:r>
     </w:p>
     <w:p>
@@ -1464,7 +1776,7 @@
                     <pic:cNvPicPr/>
                   </pic:nvPicPr>
                   <pic:blipFill>
-                    <a:blip r:embed="rId22"/>
+                    <a:blip r:embed="rId24"/>
                     <a:stretch>
                       <a:fillRect/>
                     </a:stretch>
@@ -1502,13 +1814,41 @@
         </w:rPr>
         <w:t xml:space="preserve">Confirmar cambios. Una vez se hayan realizado todos los cambios deseados se confirman con el comando </w:t>
       </w:r>
+      <w:proofErr w:type="spellStart"/>
       <w:r>
         <w:rPr>
           <w:i/>
           <w:iCs/>
           <w:lang w:val="es-ES"/>
         </w:rPr>
-        <w:t>git commit.</w:t>
+        <w:t>git</w:t>
+      </w:r>
+      <w:proofErr w:type="spellEnd"/>
+      <w:r>
+        <w:rPr>
+          <w:i/>
+          <w:iCs/>
+          <w:lang w:val="es-ES"/>
+        </w:rPr>
+        <w:t xml:space="preserve"> </w:t>
+      </w:r>
+      <w:proofErr w:type="spellStart"/>
+      <w:r>
+        <w:rPr>
+          <w:i/>
+          <w:iCs/>
+          <w:lang w:val="es-ES"/>
+        </w:rPr>
+        <w:t>commit</w:t>
+      </w:r>
+      <w:proofErr w:type="spellEnd"/>
+      <w:r>
+        <w:rPr>
+          <w:i/>
+          <w:iCs/>
+          <w:lang w:val="es-ES"/>
+        </w:rPr>
+        <w:t>.</w:t>
       </w:r>
     </w:p>
     <w:p>
@@ -1527,7 +1867,21 @@
         <w:rPr>
           <w:lang w:val="es-ES"/>
         </w:rPr>
-        <w:t xml:space="preserve"> de texto con una línea en blanco para escribir un mensaje que describa la confirmación que se esta realizando.</w:t>
+        <w:t xml:space="preserve"> de texto con una línea en blanco para escribir un mensaje que describa la confirmación que se </w:t>
+      </w:r>
+      <w:proofErr w:type="spellStart"/>
+      <w:r>
+        <w:rPr>
+          <w:lang w:val="es-ES"/>
+        </w:rPr>
+        <w:t>esta</w:t>
+      </w:r>
+      <w:proofErr w:type="spellEnd"/>
+      <w:r>
+        <w:rPr>
+          <w:lang w:val="es-ES"/>
+        </w:rPr>
+        <w:t xml:space="preserve"> realizando.</w:t>
       </w:r>
     </w:p>
     <w:p>
@@ -1558,7 +1912,7 @@
                     <pic:cNvPicPr/>
                   </pic:nvPicPr>
                   <pic:blipFill>
-                    <a:blip r:embed="rId23"/>
+                    <a:blip r:embed="rId25"/>
                     <a:stretch>
                       <a:fillRect/>
                     </a:stretch>
@@ -1597,7 +1951,15 @@
         <w:t>nano</w:t>
       </w:r>
       <w:r>
-        <w:t xml:space="preserve"> se presiona la combinación de teclas Ctrl+X y confirmamos. </w:t>
+        <w:t xml:space="preserve"> se presiona la combinación de teclas </w:t>
+      </w:r>
+      <w:proofErr w:type="spellStart"/>
+      <w:r>
+        <w:t>Ctrl+X</w:t>
+      </w:r>
+      <w:proofErr w:type="spellEnd"/>
+      <w:r>
+        <w:t xml:space="preserve"> y confirmamos. </w:t>
       </w:r>
     </w:p>
     <w:p>
@@ -1628,7 +1990,7 @@
                     <pic:cNvPicPr/>
                   </pic:nvPicPr>
                   <pic:blipFill>
-                    <a:blip r:embed="rId24"/>
+                    <a:blip r:embed="rId26"/>
                     <a:stretch>
                       <a:fillRect/>
                     </a:stretch>
@@ -1677,7 +2039,7 @@
                     <pic:cNvPicPr/>
                   </pic:nvPicPr>
                   <pic:blipFill>
-                    <a:blip r:embed="rId25"/>
+                    <a:blip r:embed="rId27"/>
                     <a:stretch>
                       <a:fillRect/>
                     </a:stretch>
@@ -1715,6 +2077,7 @@
         </w:rPr>
         <w:t xml:space="preserve">Subir los cambios locales a un servidor remoto se utiliza el comando </w:t>
       </w:r>
+      <w:proofErr w:type="spellStart"/>
       <w:r>
         <w:rPr>
           <w:b/>
@@ -1723,8 +2086,31 @@
           <w:iCs/>
           <w:lang w:val="es-ES"/>
         </w:rPr>
-        <w:t>git push</w:t>
-      </w:r>
+        <w:t>git</w:t>
+      </w:r>
+      <w:proofErr w:type="spellEnd"/>
+      <w:r>
+        <w:rPr>
+          <w:b/>
+          <w:bCs/>
+          <w:i/>
+          <w:iCs/>
+          <w:lang w:val="es-ES"/>
+        </w:rPr>
+        <w:t xml:space="preserve"> </w:t>
+      </w:r>
+      <w:proofErr w:type="spellStart"/>
+      <w:r>
+        <w:rPr>
+          <w:b/>
+          <w:bCs/>
+          <w:i/>
+          <w:iCs/>
+          <w:lang w:val="es-ES"/>
+        </w:rPr>
+        <w:t>push</w:t>
+      </w:r>
+      <w:proofErr w:type="spellEnd"/>
       <w:r>
         <w:t xml:space="preserve"> que se estructura de la siguiente manera:</w:t>
       </w:r>
@@ -1742,6 +2128,7 @@
           <w:lang w:val="es-ES"/>
         </w:rPr>
       </w:pPr>
+      <w:proofErr w:type="spellStart"/>
       <w:r>
         <w:rPr>
           <w:b/>
@@ -1749,8 +2136,36 @@
           <w:lang w:val="es-ES"/>
         </w:rPr>
         <w:lastRenderedPageBreak/>
-        <w:t xml:space="preserve">git push </w:t>
-      </w:r>
+        <w:t>git</w:t>
+      </w:r>
+      <w:proofErr w:type="spellEnd"/>
+      <w:r>
+        <w:rPr>
+          <w:b/>
+          <w:bCs/>
+          <w:lang w:val="es-ES"/>
+        </w:rPr>
+        <w:t xml:space="preserve"> </w:t>
+      </w:r>
+      <w:proofErr w:type="spellStart"/>
+      <w:r>
+        <w:rPr>
+          <w:b/>
+          <w:bCs/>
+          <w:lang w:val="es-ES"/>
+        </w:rPr>
+        <w:t>push</w:t>
+      </w:r>
+      <w:proofErr w:type="spellEnd"/>
+      <w:r>
+        <w:rPr>
+          <w:b/>
+          <w:bCs/>
+          <w:lang w:val="es-ES"/>
+        </w:rPr>
+        <w:t xml:space="preserve"> </w:t>
+      </w:r>
+      <w:proofErr w:type="spellStart"/>
       <w:r>
         <w:rPr>
           <w:b/>
@@ -1759,8 +2174,31 @@
           <w:iCs/>
           <w:lang w:val="es-ES"/>
         </w:rPr>
-        <w:t>nombre_remoto nombre_rama</w:t>
-      </w:r>
+        <w:t>nombre_remoto</w:t>
+      </w:r>
+      <w:proofErr w:type="spellEnd"/>
+      <w:r>
+        <w:rPr>
+          <w:b/>
+          <w:bCs/>
+          <w:i/>
+          <w:iCs/>
+          <w:lang w:val="es-ES"/>
+        </w:rPr>
+        <w:t xml:space="preserve"> </w:t>
+      </w:r>
+      <w:proofErr w:type="spellStart"/>
+      <w:r>
+        <w:rPr>
+          <w:b/>
+          <w:bCs/>
+          <w:i/>
+          <w:iCs/>
+          <w:lang w:val="es-ES"/>
+        </w:rPr>
+        <w:t>nombre_rama</w:t>
+      </w:r>
+      <w:proofErr w:type="spellEnd"/>
     </w:p>
     <w:p>
       <w:pPr>
@@ -1787,11 +2225,33 @@
           <w:lang w:val="es-ES"/>
         </w:rPr>
       </w:pPr>
-      <w:r>
-        <w:rPr>
-          <w:lang w:val="es-ES"/>
-        </w:rPr>
-        <w:t xml:space="preserve">nombre_remoto: es el servidor a actualizar, se puede utilizar la </w:t>
+      <w:proofErr w:type="spellStart"/>
+      <w:r>
+        <w:rPr>
+          <w:lang w:val="es-ES"/>
+        </w:rPr>
+        <w:t>nombre_remoto</w:t>
+      </w:r>
+      <w:proofErr w:type="spellEnd"/>
+      <w:r>
+        <w:rPr>
+          <w:lang w:val="es-ES"/>
+        </w:rPr>
+        <w:t xml:space="preserve">: es </w:t>
+      </w:r>
+      <w:proofErr w:type="gramStart"/>
+      <w:r>
+        <w:rPr>
+          <w:lang w:val="es-ES"/>
+        </w:rPr>
+        <w:t>el servidor a actualizar</w:t>
+      </w:r>
+      <w:proofErr w:type="gramEnd"/>
+      <w:r>
+        <w:rPr>
+          <w:lang w:val="es-ES"/>
+        </w:rPr>
+        <w:t xml:space="preserve">, se puede utilizar la </w:t>
       </w:r>
       <w:r>
         <w:rPr>
@@ -1810,12 +2270,21 @@
       <w:r>
         <w:t xml:space="preserve">o el termino </w:t>
       </w:r>
+      <w:proofErr w:type="spellStart"/>
       <w:r>
         <w:rPr>
           <w:b/>
           <w:bCs/>
         </w:rPr>
-        <w:t>origin.</w:t>
+        <w:t>origin</w:t>
+      </w:r>
+      <w:proofErr w:type="spellEnd"/>
+      <w:r>
+        <w:rPr>
+          <w:b/>
+          <w:bCs/>
+        </w:rPr>
+        <w:t>.</w:t>
       </w:r>
     </w:p>
     <w:p>
@@ -1829,11 +2298,33 @@
           <w:lang w:val="es-ES"/>
         </w:rPr>
       </w:pPr>
-      <w:r>
-        <w:rPr>
-          <w:lang w:val="es-ES"/>
-        </w:rPr>
-        <w:t>nombre_rama: es la rama a actualizar.</w:t>
+      <w:proofErr w:type="spellStart"/>
+      <w:r>
+        <w:rPr>
+          <w:lang w:val="es-ES"/>
+        </w:rPr>
+        <w:t>nombre_rama</w:t>
+      </w:r>
+      <w:proofErr w:type="spellEnd"/>
+      <w:r>
+        <w:rPr>
+          <w:lang w:val="es-ES"/>
+        </w:rPr>
+        <w:t xml:space="preserve">: es </w:t>
+      </w:r>
+      <w:proofErr w:type="gramStart"/>
+      <w:r>
+        <w:rPr>
+          <w:lang w:val="es-ES"/>
+        </w:rPr>
+        <w:t>la rama a actualizar</w:t>
+      </w:r>
+      <w:proofErr w:type="gramEnd"/>
+      <w:r>
+        <w:rPr>
+          <w:lang w:val="es-ES"/>
+        </w:rPr>
+        <w:t>.</w:t>
       </w:r>
     </w:p>
     <w:p>
@@ -1864,7 +2355,7 @@
                     <pic:cNvPicPr/>
                   </pic:nvPicPr>
                   <pic:blipFill>
-                    <a:blip r:embed="rId26"/>
+                    <a:blip r:embed="rId28"/>
                     <a:stretch>
                       <a:fillRect/>
                     </a:stretch>
@@ -1927,7 +2418,7 @@
                     <pic:cNvPicPr/>
                   </pic:nvPicPr>
                   <pic:blipFill>
-                    <a:blip r:embed="rId27"/>
+                    <a:blip r:embed="rId29"/>
                     <a:stretch>
                       <a:fillRect/>
                     </a:stretch>
@@ -1988,7 +2479,7 @@
                     <pic:cNvPicPr/>
                   </pic:nvPicPr>
                   <pic:blipFill>
-                    <a:blip r:embed="rId28"/>
+                    <a:blip r:embed="rId30"/>
                     <a:stretch>
                       <a:fillRect/>
                     </a:stretch>
@@ -2051,7 +2542,7 @@
                     <pic:cNvPicPr/>
                   </pic:nvPicPr>
                   <pic:blipFill>
-                    <a:blip r:embed="rId29"/>
+                    <a:blip r:embed="rId31"/>
                     <a:stretch>
                       <a:fillRect/>
                     </a:stretch>
@@ -2114,7 +2605,7 @@
                     <pic:cNvPicPr/>
                   </pic:nvPicPr>
                   <pic:blipFill>
-                    <a:blip r:embed="rId30">
+                    <a:blip r:embed="rId32">
                       <a:extLst>
                         <a:ext uri="{28A0092B-C50C-407E-A947-70E740481C1C}">
                           <a14:useLocalDpi xmlns:a14="http://schemas.microsoft.com/office/drawing/2010/main" val="0"/>
@@ -2169,7 +2660,7 @@
                     <pic:cNvPicPr/>
                   </pic:nvPicPr>
                   <pic:blipFill>
-                    <a:blip r:embed="rId31"/>
+                    <a:blip r:embed="rId33"/>
                     <a:stretch>
                       <a:fillRect/>
                     </a:stretch>
@@ -2197,7 +2688,52 @@
         </w:rPr>
       </w:pPr>
     </w:p>
-    <w:p/>
+    <w:p>
+      <w:pPr>
+        <w:jc w:val="center"/>
+        <w:rPr>
+          <w:sz w:val="96"/>
+          <w:szCs w:val="96"/>
+        </w:rPr>
+      </w:pPr>
+      <w:r>
+        <w:rPr>
+          <w:b/>
+          <w:bCs/>
+          <w:sz w:val="96"/>
+          <w:szCs w:val="96"/>
+        </w:rPr>
+        <w:br w:type="column"/>
+      </w:r>
+      <w:r>
+        <w:rPr>
+          <w:b/>
+          <w:bCs/>
+          <w:sz w:val="96"/>
+          <w:szCs w:val="96"/>
+        </w:rPr>
+        <w:lastRenderedPageBreak/>
+        <w:t>Archivo editado por Junnier en la rama Junnier</w:t>
+      </w:r>
+    </w:p>
+    <w:p>
+      <w:pPr>
+        <w:jc w:val="center"/>
+        <w:rPr>
+          <w:sz w:val="96"/>
+          <w:szCs w:val="96"/>
+        </w:rPr>
+      </w:pPr>
+    </w:p>
+    <w:p>
+      <w:pPr>
+        <w:jc w:val="center"/>
+        <w:rPr>
+          <w:sz w:val="96"/>
+          <w:szCs w:val="96"/>
+        </w:rPr>
+      </w:pPr>
+    </w:p>
     <w:sectPr>
       <w:pgSz w:w="12240" w:h="15840"/>
       <w:pgMar w:top="1417" w:right="1701" w:bottom="1417" w:left="1701" w:header="708" w:footer="708" w:gutter="0"/>
@@ -2206,6 +2742,56 @@
     </w:sectPr>
   </w:body>
 </w:document>
+</file>
+
+<file path=word/endnotes.xml><?xml version="1.0" encoding="utf-8"?>
+<w:endnotes xmlns:wpc="http://schemas.microsoft.com/office/word/2010/wordprocessingCanvas" xmlns:cx="http://schemas.microsoft.com/office/drawing/2014/chartex" xmlns:cx1="http://schemas.microsoft.com/office/drawing/2015/9/8/chartex" xmlns:cx2="http://schemas.microsoft.com/office/drawing/2015/10/21/chartex" xmlns:cx3="http://schemas.microsoft.com/office/drawing/2016/5/9/chartex" xmlns:cx4="http://schemas.microsoft.com/office/drawing/2016/5/10/chartex" xmlns:cx5="http://schemas.microsoft.com/office/drawing/2016/5/11/chartex" xmlns:cx6="http://schemas.microsoft.com/office/drawing/2016/5/12/chartex" xmlns:cx7="http://schemas.microsoft.com/office/drawing/2016/5/13/chartex" xmlns:cx8="http://schemas.microsoft.com/office/drawing/2016/5/14/chartex" xmlns:mc="http://schemas.openxmlformats.org/markup-compatibility/2006" xmlns:aink="http://schemas.microsoft.com/office/drawing/2016/ink" xmlns:am3d="http://schemas.microsoft.com/office/drawing/2017/model3d" xmlns:o="urn:schemas-microsoft-com:office:office" xmlns:oel="http://schemas.microsoft.com/office/2019/extlst" xmlns:r="http://schemas.openxmlformats.org/officeDocument/2006/relationships" xmlns:m="http://schemas.openxmlformats.org/officeDocument/2006/math" xmlns:v="urn:schemas-microsoft-com:vml" xmlns:wp14="http://schemas.microsoft.com/office/word/2010/wordprocessingDrawing" xmlns:wp="http://schemas.openxmlformats.org/drawingml/2006/wordprocessingDrawing" xmlns:w10="urn:schemas-microsoft-com:office:word" xmlns:w="http://schemas.openxmlformats.org/wordprocessingml/2006/main" xmlns:w14="http://schemas.microsoft.com/office/word/2010/wordml" xmlns:w15="http://schemas.microsoft.com/office/word/2012/wordml" xmlns:w16cex="http://schemas.microsoft.com/office/word/2018/wordml/cex" xmlns:w16cid="http://schemas.microsoft.com/office/word/2016/wordml/cid" xmlns:w16="http://schemas.microsoft.com/office/word/2018/wordml" xmlns:w16sdtdh="http://schemas.microsoft.com/office/word/2020/wordml/sdtdatahash" xmlns:w16se="http://schemas.microsoft.com/office/word/2015/wordml/symex" xmlns:wpg="http://schemas.microsoft.com/office/word/2010/wordprocessingGroup" xmlns:wpi="http://schemas.microsoft.com/office/word/2010/wordprocessingInk" xmlns:wne="http://schemas.microsoft.com/office/word/2006/wordml" xmlns:wps="http://schemas.microsoft.com/office/word/2010/wordprocessingShape" mc:Ignorable="w14 w15 w16se w16cid w16 w16cex w16sdtdh wp14">
+  <w:endnote w:type="separator" w:id="-1">
+    <w:p>
+      <w:pPr>
+        <w:spacing w:after="0" w:line="240" w:lineRule="auto"/>
+      </w:pPr>
+      <w:r>
+        <w:separator/>
+      </w:r>
+    </w:p>
+  </w:endnote>
+  <w:endnote w:type="continuationSeparator" w:id="0">
+    <w:p>
+      <w:pPr>
+        <w:spacing w:after="0" w:line="240" w:lineRule="auto"/>
+      </w:pPr>
+      <w:r>
+        <w:continuationSeparator/>
+      </w:r>
+    </w:p>
+  </w:endnote>
+</w:endnotes>
+</file>
+
+<file path=word/footnotes.xml><?xml version="1.0" encoding="utf-8"?>
+<w:footnotes xmlns:wpc="http://schemas.microsoft.com/office/word/2010/wordprocessingCanvas" xmlns:cx="http://schemas.microsoft.com/office/drawing/2014/chartex" xmlns:cx1="http://schemas.microsoft.com/office/drawing/2015/9/8/chartex" xmlns:cx2="http://schemas.microsoft.com/office/drawing/2015/10/21/chartex" xmlns:cx3="http://schemas.microsoft.com/office/drawing/2016/5/9/chartex" xmlns:cx4="http://schemas.microsoft.com/office/drawing/2016/5/10/chartex" xmlns:cx5="http://schemas.microsoft.com/office/drawing/2016/5/11/chartex" xmlns:cx6="http://schemas.microsoft.com/office/drawing/2016/5/12/chartex" xmlns:cx7="http://schemas.microsoft.com/office/drawing/2016/5/13/chartex" xmlns:cx8="http://schemas.microsoft.com/office/drawing/2016/5/14/chartex" xmlns:mc="http://schemas.openxmlformats.org/markup-compatibility/2006" xmlns:aink="http://schemas.microsoft.com/office/drawing/2016/ink" xmlns:am3d="http://schemas.microsoft.com/office/drawing/2017/model3d" xmlns:o="urn:schemas-microsoft-com:office:office" xmlns:oel="http://schemas.microsoft.com/office/2019/extlst" xmlns:r="http://schemas.openxmlformats.org/officeDocument/2006/relationships" xmlns:m="http://schemas.openxmlformats.org/officeDocument/2006/math" xmlns:v="urn:schemas-microsoft-com:vml" xmlns:wp14="http://schemas.microsoft.com/office/word/2010/wordprocessingDrawing" xmlns:wp="http://schemas.openxmlformats.org/drawingml/2006/wordprocessingDrawing" xmlns:w10="urn:schemas-microsoft-com:office:word" xmlns:w="http://schemas.openxmlformats.org/wordprocessingml/2006/main" xmlns:w14="http://schemas.microsoft.com/office/word/2010/wordml" xmlns:w15="http://schemas.microsoft.com/office/word/2012/wordml" xmlns:w16cex="http://schemas.microsoft.com/office/word/2018/wordml/cex" xmlns:w16cid="http://schemas.microsoft.com/office/word/2016/wordml/cid" xmlns:w16="http://schemas.microsoft.com/office/word/2018/wordml" xmlns:w16sdtdh="http://schemas.microsoft.com/office/word/2020/wordml/sdtdatahash" xmlns:w16se="http://schemas.microsoft.com/office/word/2015/wordml/symex" xmlns:wpg="http://schemas.microsoft.com/office/word/2010/wordprocessingGroup" xmlns:wpi="http://schemas.microsoft.com/office/word/2010/wordprocessingInk" xmlns:wne="http://schemas.microsoft.com/office/word/2006/wordml" xmlns:wps="http://schemas.microsoft.com/office/word/2010/wordprocessingShape" mc:Ignorable="w14 w15 w16se w16cid w16 w16cex w16sdtdh wp14">
+  <w:footnote w:type="separator" w:id="-1">
+    <w:p>
+      <w:pPr>
+        <w:spacing w:after="0" w:line="240" w:lineRule="auto"/>
+      </w:pPr>
+      <w:r>
+        <w:separator/>
+      </w:r>
+    </w:p>
+  </w:footnote>
+  <w:footnote w:type="continuationSeparator" w:id="0">
+    <w:p>
+      <w:pPr>
+        <w:spacing w:after="0" w:line="240" w:lineRule="auto"/>
+      </w:pPr>
+      <w:r>
+        <w:continuationSeparator/>
+      </w:r>
+    </w:p>
+  </w:footnote>
+</w:footnotes>
 </file>
 
 <file path=word/numbering.xml><?xml version="1.0" encoding="utf-8"?>
@@ -2231,7 +2817,7 @@
         <v:path o:extrusionok="f" gradientshapeok="t" o:connecttype="rect"/>
         <o:lock v:ext="edit" aspectratio="t"/>
       </v:shapetype>
-      <v:shape id="_x0000_i1034" type="#_x0000_t75" style="width:12pt;height:12pt" o:bullet="t">
+      <v:shape id="_x0000_i1059" type="#_x0000_t75" style="width:12pt;height:12pt" o:bullet="t">
         <v:imagedata r:id="rId1" o:title="msoED94"/>
       </v:shape>
     </w:pict>
@@ -3375,6 +3961,50 @@
       <w:bCs/>
     </w:rPr>
   </w:style>
+  <w:style w:type="paragraph" w:styleId="Encabezado">
+    <w:name w:val="header"/>
+    <w:basedOn w:val="Normal"/>
+    <w:link w:val="EncabezadoCar"/>
+    <w:uiPriority w:val="99"/>
+    <w:unhideWhenUsed/>
+    <w:rsid w:val="001530B8"/>
+    <w:pPr>
+      <w:tabs>
+        <w:tab w:val="center" w:pos="4419"/>
+        <w:tab w:val="right" w:pos="8838"/>
+      </w:tabs>
+      <w:spacing w:after="0" w:line="240" w:lineRule="auto"/>
+    </w:pPr>
+  </w:style>
+  <w:style w:type="character" w:customStyle="1" w:styleId="EncabezadoCar">
+    <w:name w:val="Encabezado Car"/>
+    <w:basedOn w:val="Fuentedeprrafopredeter"/>
+    <w:link w:val="Encabezado"/>
+    <w:uiPriority w:val="99"/>
+    <w:rsid w:val="001530B8"/>
+  </w:style>
+  <w:style w:type="paragraph" w:styleId="Piedepgina">
+    <w:name w:val="footer"/>
+    <w:basedOn w:val="Normal"/>
+    <w:link w:val="PiedepginaCar"/>
+    <w:uiPriority w:val="99"/>
+    <w:unhideWhenUsed/>
+    <w:rsid w:val="001530B8"/>
+    <w:pPr>
+      <w:tabs>
+        <w:tab w:val="center" w:pos="4419"/>
+        <w:tab w:val="right" w:pos="8838"/>
+      </w:tabs>
+      <w:spacing w:after="0" w:line="240" w:lineRule="auto"/>
+    </w:pPr>
+  </w:style>
+  <w:style w:type="character" w:customStyle="1" w:styleId="PiedepginaCar">
+    <w:name w:val="Pie de página Car"/>
+    <w:basedOn w:val="Fuentedeprrafopredeter"/>
+    <w:link w:val="Piedepgina"/>
+    <w:uiPriority w:val="99"/>
+    <w:rsid w:val="001530B8"/>
+  </w:style>
 </w:styles>
 </file>
 

</xml_diff>